<commit_message>
Added Avanced Resources in english version
</commit_message>
<xml_diff>
--- a/Project1/Resources/Help.docx
+++ b/Project1/Resources/Help.docx
@@ -12,7 +12,6 @@
           <w:lang w:val="en-US"/>
         </w:rPr>
       </w:pPr>
-      <w:proofErr w:type="spellStart"/>
       <w:r>
         <w:rPr>
           <w:b/>
@@ -20,17 +19,7 @@
           <w:szCs w:val="24"/>
           <w:lang w:val="en-US"/>
         </w:rPr>
-        <w:t>LuccME</w:t>
-      </w:r>
-      <w:proofErr w:type="spellEnd"/>
-      <w:r>
-        <w:rPr>
-          <w:b/>
-          <w:sz w:val="24"/>
-          <w:szCs w:val="24"/>
-          <w:lang w:val="en-US"/>
-        </w:rPr>
-        <w:t xml:space="preserve"> – Model Manager </w:t>
+        <w:t xml:space="preserve">LuccME – Model Manager </w:t>
       </w:r>
     </w:p>
     <w:p>
@@ -50,21 +39,7 @@
         <w:rPr>
           <w:lang w:val="en-US"/>
         </w:rPr>
-        <w:t xml:space="preserve"> the </w:t>
-      </w:r>
-      <w:proofErr w:type="spellStart"/>
-      <w:r>
-        <w:rPr>
-          <w:lang w:val="en-US"/>
-        </w:rPr>
-        <w:t>LuccME</w:t>
-      </w:r>
-      <w:proofErr w:type="spellEnd"/>
-      <w:r>
-        <w:rPr>
-          <w:lang w:val="en-US"/>
-        </w:rPr>
-        <w:t xml:space="preserve"> users to build </w:t>
+        <w:t xml:space="preserve"> the LuccME users to build </w:t>
       </w:r>
       <w:r>
         <w:rPr>
@@ -315,21 +290,7 @@
         <w:rPr>
           <w:lang w:val="en-US"/>
         </w:rPr>
-        <w:t xml:space="preserve">Below is the main Model Manager window, through it you can access the functionality of this manager </w:t>
-      </w:r>
-      <w:proofErr w:type="gramStart"/>
-      <w:r>
-        <w:rPr>
-          <w:lang w:val="en-US"/>
-        </w:rPr>
-        <w:t>such as</w:t>
-      </w:r>
-      <w:proofErr w:type="gramEnd"/>
-      <w:r>
-        <w:rPr>
-          <w:lang w:val="en-US"/>
-        </w:rPr>
-        <w:t>:</w:t>
+        <w:t>Below is the main Model Manager window, through it you can access the functionality of this manager such as:</w:t>
       </w:r>
     </w:p>
     <w:p>
@@ -752,21 +713,7 @@
         <w:rPr>
           <w:lang w:val="en-US"/>
         </w:rPr>
-        <w:t xml:space="preserve">Once selected, the model creation window opens with some default values that </w:t>
-      </w:r>
-      <w:proofErr w:type="gramStart"/>
-      <w:r>
-        <w:rPr>
-          <w:lang w:val="en-US"/>
-        </w:rPr>
-        <w:t>should be changed</w:t>
-      </w:r>
-      <w:proofErr w:type="gramEnd"/>
-      <w:r>
-        <w:rPr>
-          <w:lang w:val="en-US"/>
-        </w:rPr>
-        <w:t xml:space="preserve"> to meet the application you want to create.</w:t>
+        <w:t>Once selected, the model creation window opens with some default values that should be changed to meet the application you want to create.</w:t>
       </w:r>
     </w:p>
     <w:p>
@@ -846,49 +793,26 @@
           <w:lang w:val="en-US"/>
         </w:rPr>
       </w:pPr>
-      <w:proofErr w:type="spellStart"/>
-      <w:r>
-        <w:rPr>
-          <w:sz w:val="20"/>
-          <w:lang w:val="en-US"/>
-        </w:rPr>
-        <w:t>Figura</w:t>
-      </w:r>
-      <w:proofErr w:type="spellEnd"/>
-      <w:r>
-        <w:rPr>
-          <w:sz w:val="20"/>
-          <w:lang w:val="en-US"/>
-        </w:rPr>
-        <w:t xml:space="preserve"> 3: Creating a new model Window</w:t>
-      </w:r>
-    </w:p>
-    <w:p>
-      <w:pPr>
-        <w:jc w:val="both"/>
-        <w:rPr>
-          <w:lang w:val="en-US"/>
-        </w:rPr>
-      </w:pPr>
-      <w:r>
-        <w:rPr>
-          <w:lang w:val="en-US"/>
-        </w:rPr>
-        <w:t xml:space="preserve">As can be seen the </w:t>
-      </w:r>
-      <w:proofErr w:type="gramStart"/>
-      <w:r>
-        <w:rPr>
-          <w:lang w:val="en-US"/>
-        </w:rPr>
-        <w:t>model creating</w:t>
-      </w:r>
-      <w:proofErr w:type="gramEnd"/>
-      <w:r>
-        <w:rPr>
-          <w:lang w:val="en-US"/>
-        </w:rPr>
-        <w:t xml:space="preserve"> window is divided into parts, according to the types of data that must be present in the model.</w:t>
+      <w:r>
+        <w:rPr>
+          <w:sz w:val="20"/>
+          <w:lang w:val="en-US"/>
+        </w:rPr>
+        <w:t>Figura 3: Creating a new model Window</w:t>
+      </w:r>
+    </w:p>
+    <w:p>
+      <w:pPr>
+        <w:jc w:val="both"/>
+        <w:rPr>
+          <w:lang w:val="en-US"/>
+        </w:rPr>
+      </w:pPr>
+      <w:r>
+        <w:rPr>
+          <w:lang w:val="en-US"/>
+        </w:rPr>
+        <w:t>As can be seen the model creating window is divided into parts, according to the types of data that must be present in the model.</w:t>
       </w:r>
     </w:p>
     <w:p>
@@ -943,21 +867,7 @@
         <w:rPr>
           <w:lang w:val="en-US"/>
         </w:rPr>
-        <w:t xml:space="preserve">, the macro data from a model </w:t>
-      </w:r>
-      <w:proofErr w:type="gramStart"/>
-      <w:r>
-        <w:rPr>
-          <w:lang w:val="en-US"/>
-        </w:rPr>
-        <w:t>must be defined</w:t>
-      </w:r>
-      <w:proofErr w:type="gramEnd"/>
-      <w:r>
-        <w:rPr>
-          <w:lang w:val="en-US"/>
-        </w:rPr>
-        <w:t>:</w:t>
+        <w:t>, the macro data from a model must be defined:</w:t>
       </w:r>
     </w:p>
     <w:p>
@@ -976,21 +886,7 @@
         <w:rPr>
           <w:lang w:val="en-US"/>
         </w:rPr>
-        <w:t xml:space="preserve">Place where the files </w:t>
-      </w:r>
-      <w:proofErr w:type="gramStart"/>
-      <w:r>
-        <w:rPr>
-          <w:lang w:val="en-US"/>
-        </w:rPr>
-        <w:t>are saved</w:t>
-      </w:r>
-      <w:proofErr w:type="gramEnd"/>
-      <w:r>
-        <w:rPr>
-          <w:lang w:val="en-US"/>
-        </w:rPr>
-        <w:t>.</w:t>
+        <w:t>Place where the files are saved.</w:t>
       </w:r>
     </w:p>
     <w:p>
@@ -1157,21 +1053,7 @@
         <w:rPr>
           <w:lang w:val="en-US"/>
         </w:rPr>
-        <w:t xml:space="preserve">After clicking in Select, to select a folder where the model </w:t>
-      </w:r>
-      <w:proofErr w:type="gramStart"/>
-      <w:r>
-        <w:rPr>
-          <w:lang w:val="en-US"/>
-        </w:rPr>
-        <w:t>will be saved</w:t>
-      </w:r>
-      <w:proofErr w:type="gramEnd"/>
-      <w:r>
-        <w:rPr>
-          <w:lang w:val="en-US"/>
-        </w:rPr>
-        <w:t>, a window for choose this folder, will shows:</w:t>
+        <w:t>After clicking in Select, to select a folder where the model will be saved, a window for choose this folder, will shows:</w:t>
       </w:r>
     </w:p>
     <w:p>
@@ -1298,21 +1180,7 @@
         <w:rPr>
           <w:lang w:val="en-US"/>
         </w:rPr>
-        <w:t xml:space="preserve">After selecting the folder where the file </w:t>
-      </w:r>
-      <w:proofErr w:type="gramStart"/>
-      <w:r>
-        <w:rPr>
-          <w:lang w:val="en-US"/>
-        </w:rPr>
-        <w:t>is saved</w:t>
-      </w:r>
-      <w:proofErr w:type="gramEnd"/>
-      <w:r>
-        <w:rPr>
-          <w:lang w:val="en-US"/>
-        </w:rPr>
-        <w:t>, the selected address will be displayed to the user:</w:t>
+        <w:t>After selecting the folder where the file is saved, the selected address will be displayed to the user:</w:t>
       </w:r>
       <w:r>
         <w:rPr>
@@ -1470,21 +1338,7 @@
         <w:rPr>
           <w:lang w:val="en-US"/>
         </w:rPr>
-        <w:t xml:space="preserve">, you should define the data related to the database to </w:t>
-      </w:r>
-      <w:proofErr w:type="gramStart"/>
-      <w:r>
-        <w:rPr>
-          <w:lang w:val="en-US"/>
-        </w:rPr>
-        <w:t>be used</w:t>
-      </w:r>
-      <w:proofErr w:type="gramEnd"/>
-      <w:r>
-        <w:rPr>
-          <w:lang w:val="en-US"/>
-        </w:rPr>
-        <w:t>:</w:t>
+        <w:t>, you should define the data related to the database to be used:</w:t>
       </w:r>
     </w:p>
     <w:p>
@@ -2115,21 +1969,7 @@
         <w:rPr>
           <w:lang w:val="en-US"/>
         </w:rPr>
-        <w:t xml:space="preserve">If you choose to use a MySQL database, its configuration </w:t>
-      </w:r>
-      <w:proofErr w:type="gramStart"/>
-      <w:r>
-        <w:rPr>
-          <w:lang w:val="en-US"/>
-        </w:rPr>
-        <w:t>can be accessed</w:t>
-      </w:r>
-      <w:proofErr w:type="gramEnd"/>
-      <w:r>
-        <w:rPr>
-          <w:lang w:val="en-US"/>
-        </w:rPr>
-        <w:t xml:space="preserve"> through the Configure button under MySQL. After clicking, a database configuration window appears.</w:t>
+        <w:t>If you choose to use a MySQL database, its configuration can be accessed through the Configure button under MySQL. After clicking, a database configuration window appears.</w:t>
       </w:r>
     </w:p>
     <w:p>
@@ -2550,21 +2390,7 @@
         <w:rPr>
           <w:lang w:val="en-US"/>
         </w:rPr>
-        <w:t xml:space="preserve">The static types </w:t>
-      </w:r>
-      <w:proofErr w:type="gramStart"/>
-      <w:r>
-        <w:rPr>
-          <w:lang w:val="en-US"/>
-        </w:rPr>
-        <w:t>should also be informed</w:t>
-      </w:r>
-      <w:proofErr w:type="gramEnd"/>
-      <w:r>
-        <w:rPr>
-          <w:lang w:val="en-US"/>
-        </w:rPr>
-        <w:t xml:space="preserve"> as Types of Land Use No Data.</w:t>
+        <w:t>The static types should also be informed as Types of Land Use No Data.</w:t>
       </w:r>
     </w:p>
     <w:p>
@@ -2797,23 +2623,7 @@
           <w:sz w:val="20"/>
           <w:lang w:val="en-US"/>
         </w:rPr>
-        <w:t xml:space="preserve">Manager </w:t>
-      </w:r>
-      <w:proofErr w:type="gramStart"/>
-      <w:r>
-        <w:rPr>
-          <w:sz w:val="20"/>
-          <w:lang w:val="en-US"/>
-        </w:rPr>
-        <w:t>button</w:t>
-      </w:r>
-      <w:proofErr w:type="gramEnd"/>
-      <w:r>
-        <w:rPr>
-          <w:sz w:val="20"/>
-          <w:lang w:val="en-US"/>
-        </w:rPr>
-        <w:t xml:space="preserve"> – Land Use Types</w:t>
+        <w:t>Manager button – Land Use Types</w:t>
       </w:r>
     </w:p>
     <w:p>
@@ -3334,21 +3144,7 @@
         <w:rPr>
           <w:lang w:val="en-US"/>
         </w:rPr>
-        <w:t xml:space="preserve">Note that the Land Use Types will come pre-populated if the Land Use Types </w:t>
-      </w:r>
-      <w:proofErr w:type="gramStart"/>
-      <w:r>
-        <w:rPr>
-          <w:lang w:val="en-US"/>
-        </w:rPr>
-        <w:t>are already defined</w:t>
-      </w:r>
-      <w:proofErr w:type="gramEnd"/>
-      <w:r>
-        <w:rPr>
-          <w:lang w:val="en-US"/>
-        </w:rPr>
-        <w:t>, the user just simply remove the use types that are not static.</w:t>
+        <w:t>Note that the Land Use Types will come pre-populated if the Land Use Types are already defined, the user just simply remove the use types that are not static.</w:t>
       </w:r>
     </w:p>
     <w:p>
@@ -3777,35 +3573,7 @@
         <w:rPr>
           <w:lang w:val="en-US"/>
         </w:rPr>
-        <w:t xml:space="preserve">The details of the components </w:t>
-      </w:r>
-      <w:proofErr w:type="gramStart"/>
-      <w:r>
-        <w:rPr>
-          <w:lang w:val="en-US"/>
-        </w:rPr>
-        <w:t>can be found</w:t>
-      </w:r>
-      <w:proofErr w:type="gramEnd"/>
-      <w:r>
-        <w:rPr>
-          <w:lang w:val="en-US"/>
-        </w:rPr>
-        <w:t xml:space="preserve"> on </w:t>
-      </w:r>
-      <w:proofErr w:type="spellStart"/>
-      <w:r>
-        <w:rPr>
-          <w:lang w:val="en-US"/>
-        </w:rPr>
-        <w:t>LuccME</w:t>
-      </w:r>
-      <w:proofErr w:type="spellEnd"/>
-      <w:r>
-        <w:rPr>
-          <w:lang w:val="en-US"/>
-        </w:rPr>
-        <w:t xml:space="preserve"> </w:t>
+        <w:t xml:space="preserve">The details of the components can be found on LuccME </w:t>
       </w:r>
       <w:r>
         <w:rPr>
@@ -5133,35 +4901,7 @@
         <w:rPr>
           <w:lang w:val="en-US"/>
         </w:rPr>
-        <w:t xml:space="preserve">The details of the components </w:t>
-      </w:r>
-      <w:proofErr w:type="gramStart"/>
-      <w:r>
-        <w:rPr>
-          <w:lang w:val="en-US"/>
-        </w:rPr>
-        <w:t>can be found</w:t>
-      </w:r>
-      <w:proofErr w:type="gramEnd"/>
-      <w:r>
-        <w:rPr>
-          <w:lang w:val="en-US"/>
-        </w:rPr>
-        <w:t xml:space="preserve"> on </w:t>
-      </w:r>
-      <w:proofErr w:type="spellStart"/>
-      <w:r>
-        <w:rPr>
-          <w:lang w:val="en-US"/>
-        </w:rPr>
-        <w:t>LuccME</w:t>
-      </w:r>
-      <w:proofErr w:type="spellEnd"/>
-      <w:r>
-        <w:rPr>
-          <w:lang w:val="en-US"/>
-        </w:rPr>
-        <w:t xml:space="preserve"> </w:t>
+        <w:t xml:space="preserve">The details of the components can be found on LuccME </w:t>
       </w:r>
       <w:r>
         <w:rPr>
@@ -6060,21 +5800,12 @@
           <w:lang w:val="en-US"/>
         </w:rPr>
       </w:pPr>
-      <w:proofErr w:type="spellStart"/>
-      <w:r>
-        <w:rPr>
-          <w:sz w:val="20"/>
-          <w:lang w:val="en-US"/>
-        </w:rPr>
-        <w:t>Figura</w:t>
-      </w:r>
-      <w:proofErr w:type="spellEnd"/>
-      <w:r>
-        <w:rPr>
-          <w:sz w:val="20"/>
-          <w:lang w:val="en-US"/>
-        </w:rPr>
-        <w:t xml:space="preserve"> </w:t>
+      <w:r>
+        <w:rPr>
+          <w:sz w:val="20"/>
+          <w:lang w:val="en-US"/>
+        </w:rPr>
+        <w:t xml:space="preserve">Figura </w:t>
       </w:r>
       <w:r>
         <w:rPr>
@@ -6261,21 +5992,7 @@
         <w:rPr>
           <w:lang w:val="en-US"/>
         </w:rPr>
-        <w:t xml:space="preserve">After enter the values of each land use the status </w:t>
-      </w:r>
-      <w:proofErr w:type="gramStart"/>
-      <w:r>
-        <w:rPr>
-          <w:lang w:val="en-US"/>
-        </w:rPr>
-        <w:t>will be modified</w:t>
-      </w:r>
-      <w:proofErr w:type="gramEnd"/>
-      <w:r>
-        <w:rPr>
-          <w:lang w:val="en-US"/>
-        </w:rPr>
-        <w:t xml:space="preserve"> on the main window of the component.</w:t>
+        <w:t>After enter the values of each land use the status will be modified on the main window of the component.</w:t>
       </w:r>
     </w:p>
     <w:p>
@@ -6350,21 +6067,12 @@
           <w:lang w:val="en-US"/>
         </w:rPr>
       </w:pPr>
-      <w:proofErr w:type="spellStart"/>
-      <w:r>
-        <w:rPr>
-          <w:sz w:val="20"/>
-          <w:lang w:val="en-US"/>
-        </w:rPr>
-        <w:t>Figura</w:t>
-      </w:r>
-      <w:proofErr w:type="spellEnd"/>
-      <w:r>
-        <w:rPr>
-          <w:sz w:val="20"/>
-          <w:lang w:val="en-US"/>
-        </w:rPr>
-        <w:t xml:space="preserve"> </w:t>
+      <w:r>
+        <w:rPr>
+          <w:sz w:val="20"/>
+          <w:lang w:val="en-US"/>
+        </w:rPr>
+        <w:t xml:space="preserve">Figura </w:t>
       </w:r>
       <w:r>
         <w:rPr>
@@ -6977,21 +6685,7 @@
         <w:rPr>
           <w:lang w:val="en-US"/>
         </w:rPr>
-        <w:t xml:space="preserve">After enter the values of each land use the status </w:t>
-      </w:r>
-      <w:proofErr w:type="gramStart"/>
-      <w:r>
-        <w:rPr>
-          <w:lang w:val="en-US"/>
-        </w:rPr>
-        <w:t>will be modified</w:t>
-      </w:r>
-      <w:proofErr w:type="gramEnd"/>
-      <w:r>
-        <w:rPr>
-          <w:lang w:val="en-US"/>
-        </w:rPr>
-        <w:t xml:space="preserve"> on the main window of the component.</w:t>
+        <w:t>After enter the values of each land use the status will be modified on the main window of the component.</w:t>
       </w:r>
     </w:p>
     <w:p>
@@ -7200,21 +6894,12 @@
           <w:lang w:val="en-US"/>
         </w:rPr>
       </w:pPr>
-      <w:proofErr w:type="spellStart"/>
-      <w:r>
-        <w:rPr>
-          <w:sz w:val="20"/>
-          <w:lang w:val="en-US"/>
-        </w:rPr>
-        <w:t>Figura</w:t>
-      </w:r>
-      <w:proofErr w:type="spellEnd"/>
-      <w:r>
-        <w:rPr>
-          <w:sz w:val="20"/>
-          <w:lang w:val="en-US"/>
-        </w:rPr>
-        <w:t xml:space="preserve"> 9: Poten</w:t>
+      <w:r>
+        <w:rPr>
+          <w:sz w:val="20"/>
+          <w:lang w:val="en-US"/>
+        </w:rPr>
+        <w:t>Figura 9: Poten</w:t>
       </w:r>
       <w:r>
         <w:rPr>
@@ -7725,21 +7410,7 @@
         <w:rPr>
           <w:lang w:val="en-US"/>
         </w:rPr>
-        <w:t xml:space="preserve">After enter the values of each land use the status </w:t>
-      </w:r>
-      <w:proofErr w:type="gramStart"/>
-      <w:r>
-        <w:rPr>
-          <w:lang w:val="en-US"/>
-        </w:rPr>
-        <w:t>will be modified</w:t>
-      </w:r>
-      <w:proofErr w:type="gramEnd"/>
-      <w:r>
-        <w:rPr>
-          <w:lang w:val="en-US"/>
-        </w:rPr>
-        <w:t xml:space="preserve"> on the main window of the component.</w:t>
+        <w:t>After enter the values of each land use the status will be modified on the main window of the component.</w:t>
       </w:r>
     </w:p>
     <w:p>
@@ -8366,7 +8037,6 @@
           <w:lang w:val="en-US"/>
         </w:rPr>
       </w:pPr>
-      <w:bookmarkStart w:id="0" w:name="_GoBack"/>
       <w:r>
         <w:rPr>
           <w:noProof/>
@@ -8409,7 +8079,6 @@
           </wp:inline>
         </w:drawing>
       </w:r>
-      <w:bookmarkEnd w:id="0"/>
     </w:p>
     <w:p>
       <w:pPr>
@@ -8502,21 +8171,7 @@
         <w:rPr>
           <w:lang w:val="en-US"/>
         </w:rPr>
-        <w:t xml:space="preserve">After enter the values of each land use the status </w:t>
-      </w:r>
-      <w:proofErr w:type="gramStart"/>
-      <w:r>
-        <w:rPr>
-          <w:lang w:val="en-US"/>
-        </w:rPr>
-        <w:t>will be modified</w:t>
-      </w:r>
-      <w:proofErr w:type="gramEnd"/>
-      <w:r>
-        <w:rPr>
-          <w:lang w:val="en-US"/>
-        </w:rPr>
-        <w:t xml:space="preserve"> on the main window of the component.</w:t>
+        <w:t>After enter the values of each land use the status will be modified on the main window of the component.</w:t>
       </w:r>
     </w:p>
     <w:p>
@@ -9604,21 +9259,7 @@
         <w:rPr>
           <w:lang w:val="en-US"/>
         </w:rPr>
-        <w:t xml:space="preserve">After enter the values of each land use the status </w:t>
-      </w:r>
-      <w:proofErr w:type="gramStart"/>
-      <w:r>
-        <w:rPr>
-          <w:lang w:val="en-US"/>
-        </w:rPr>
-        <w:t>will be modified</w:t>
-      </w:r>
-      <w:proofErr w:type="gramEnd"/>
-      <w:r>
-        <w:rPr>
-          <w:lang w:val="en-US"/>
-        </w:rPr>
-        <w:t xml:space="preserve"> on the main window of the component.</w:t>
+        <w:t>After enter the values of each land use the status will be modified on the main window of the component.</w:t>
       </w:r>
     </w:p>
     <w:p>
@@ -10328,21 +9969,7 @@
           <w:lang w:val="en-US"/>
         </w:rPr>
         <w:lastRenderedPageBreak/>
-        <w:t xml:space="preserve">After enter the values of each land use the status </w:t>
-      </w:r>
-      <w:proofErr w:type="gramStart"/>
-      <w:r>
-        <w:rPr>
-          <w:lang w:val="en-US"/>
-        </w:rPr>
-        <w:t>will be modified</w:t>
-      </w:r>
-      <w:proofErr w:type="gramEnd"/>
-      <w:r>
-        <w:rPr>
-          <w:lang w:val="en-US"/>
-        </w:rPr>
-        <w:t xml:space="preserve"> on the main window of the component.</w:t>
+        <w:t>After enter the values of each land use the status will be modified on the main window of the component.</w:t>
       </w:r>
     </w:p>
     <w:p>
@@ -11192,21 +10819,7 @@
         <w:rPr>
           <w:lang w:val="en-US"/>
         </w:rPr>
-        <w:t xml:space="preserve">After enter the values of each land use the status </w:t>
-      </w:r>
-      <w:proofErr w:type="gramStart"/>
-      <w:r>
-        <w:rPr>
-          <w:lang w:val="en-US"/>
-        </w:rPr>
-        <w:t>will be modified</w:t>
-      </w:r>
-      <w:proofErr w:type="gramEnd"/>
-      <w:r>
-        <w:rPr>
-          <w:lang w:val="en-US"/>
-        </w:rPr>
-        <w:t xml:space="preserve"> on the main window of the component.</w:t>
+        <w:t>After enter the values of each land use the status will be modified on the main window of the component.</w:t>
       </w:r>
     </w:p>
     <w:p>
@@ -11549,35 +11162,7 @@
         <w:rPr>
           <w:lang w:val="en-US"/>
         </w:rPr>
-        <w:t xml:space="preserve">The details of the components </w:t>
-      </w:r>
-      <w:proofErr w:type="gramStart"/>
-      <w:r>
-        <w:rPr>
-          <w:lang w:val="en-US"/>
-        </w:rPr>
-        <w:t>can be found</w:t>
-      </w:r>
-      <w:proofErr w:type="gramEnd"/>
-      <w:r>
-        <w:rPr>
-          <w:lang w:val="en-US"/>
-        </w:rPr>
-        <w:t xml:space="preserve"> on </w:t>
-      </w:r>
-      <w:proofErr w:type="spellStart"/>
-      <w:r>
-        <w:rPr>
-          <w:lang w:val="en-US"/>
-        </w:rPr>
-        <w:t>LuccME</w:t>
-      </w:r>
-      <w:proofErr w:type="spellEnd"/>
-      <w:r>
-        <w:rPr>
-          <w:lang w:val="en-US"/>
-        </w:rPr>
-        <w:t xml:space="preserve"> </w:t>
+        <w:t xml:space="preserve">The details of the components can be found on LuccME </w:t>
       </w:r>
       <w:r>
         <w:rPr>
@@ -11928,51 +11513,21 @@
           <w:b/>
           <w:lang w:val="en-US"/>
         </w:rPr>
-        <w:t xml:space="preserve">Allocation </w:t>
-      </w:r>
-      <w:proofErr w:type="gramStart"/>
-      <w:r>
-        <w:rPr>
-          <w:b/>
-          <w:lang w:val="en-US"/>
-        </w:rPr>
-        <w:t>By</w:t>
-      </w:r>
-      <w:proofErr w:type="gramEnd"/>
-      <w:r>
-        <w:rPr>
-          <w:b/>
-          <w:lang w:val="en-US"/>
-        </w:rPr>
-        <w:t xml:space="preserve"> Simple Ordering</w:t>
-      </w:r>
-    </w:p>
-    <w:p>
-      <w:pPr>
-        <w:jc w:val="both"/>
-        <w:rPr>
-          <w:lang w:val="en-US"/>
-        </w:rPr>
-      </w:pPr>
-      <w:r>
-        <w:rPr>
-          <w:lang w:val="en-US"/>
-        </w:rPr>
-        <w:t xml:space="preserve">This component has just one configuration parameter, to select it click on Allocation </w:t>
-      </w:r>
-      <w:proofErr w:type="gramStart"/>
-      <w:r>
-        <w:rPr>
-          <w:lang w:val="en-US"/>
-        </w:rPr>
-        <w:t>By</w:t>
-      </w:r>
-      <w:proofErr w:type="gramEnd"/>
-      <w:r>
-        <w:rPr>
-          <w:lang w:val="en-US"/>
-        </w:rPr>
-        <w:t xml:space="preserve"> Simple Ordering</w:t>
+        <w:t>Allocation By Simple Ordering</w:t>
+      </w:r>
+    </w:p>
+    <w:p>
+      <w:pPr>
+        <w:jc w:val="both"/>
+        <w:rPr>
+          <w:lang w:val="en-US"/>
+        </w:rPr>
+      </w:pPr>
+      <w:r>
+        <w:rPr>
+          <w:lang w:val="en-US"/>
+        </w:rPr>
+        <w:t>This component has just one configuration parameter, to select it click on Allocation By Simple Ordering</w:t>
       </w:r>
       <w:r>
         <w:rPr>
@@ -12032,23 +11587,7 @@
           <w:sz w:val="20"/>
           <w:lang w:val="en-US"/>
         </w:rPr>
-        <w:t xml:space="preserve">: Allocation </w:t>
-      </w:r>
-      <w:proofErr w:type="gramStart"/>
-      <w:r>
-        <w:rPr>
-          <w:sz w:val="20"/>
-          <w:lang w:val="en-US"/>
-        </w:rPr>
-        <w:t>By</w:t>
-      </w:r>
-      <w:proofErr w:type="gramEnd"/>
-      <w:r>
-        <w:rPr>
-          <w:sz w:val="20"/>
-          <w:lang w:val="en-US"/>
-        </w:rPr>
-        <w:t xml:space="preserve"> Simple Ordering</w:t>
+        <w:t>: Allocation By Simple Ordering</w:t>
       </w:r>
       <w:r>
         <w:rPr>
@@ -12197,23 +11736,7 @@
           <w:sz w:val="20"/>
           <w:lang w:val="en-US"/>
         </w:rPr>
-        <w:t xml:space="preserve">: Allocation </w:t>
-      </w:r>
-      <w:proofErr w:type="gramStart"/>
-      <w:r>
-        <w:rPr>
-          <w:sz w:val="20"/>
-          <w:lang w:val="en-US"/>
-        </w:rPr>
-        <w:t>By</w:t>
-      </w:r>
-      <w:proofErr w:type="gramEnd"/>
-      <w:r>
-        <w:rPr>
-          <w:sz w:val="20"/>
-          <w:lang w:val="en-US"/>
-        </w:rPr>
-        <w:t xml:space="preserve"> Simple Ordering</w:t>
+        <w:t>: Allocation By Simple Ordering</w:t>
       </w:r>
       <w:r>
         <w:rPr>
@@ -12298,23 +11821,7 @@
           <w:sz w:val="20"/>
           <w:lang w:val="en-US"/>
         </w:rPr>
-        <w:t xml:space="preserve">: Allocation </w:t>
-      </w:r>
-      <w:proofErr w:type="gramStart"/>
-      <w:r>
-        <w:rPr>
-          <w:sz w:val="20"/>
-          <w:lang w:val="en-US"/>
-        </w:rPr>
-        <w:t>By</w:t>
-      </w:r>
-      <w:proofErr w:type="gramEnd"/>
-      <w:r>
-        <w:rPr>
-          <w:sz w:val="20"/>
-          <w:lang w:val="en-US"/>
-        </w:rPr>
-        <w:t xml:space="preserve"> Simple Ordering</w:t>
+        <w:t>: Allocation By Simple Ordering</w:t>
       </w:r>
       <w:r>
         <w:rPr>
@@ -12357,23 +11864,7 @@
           <w:b/>
           <w:lang w:val="en-US"/>
         </w:rPr>
-        <w:t xml:space="preserve">Allocation </w:t>
-      </w:r>
-      <w:proofErr w:type="spellStart"/>
-      <w:r>
-        <w:rPr>
-          <w:b/>
-          <w:lang w:val="en-US"/>
-        </w:rPr>
-        <w:t>ClueS</w:t>
-      </w:r>
-      <w:proofErr w:type="spellEnd"/>
-      <w:r>
-        <w:rPr>
-          <w:b/>
-          <w:lang w:val="en-US"/>
-        </w:rPr>
-        <w:t xml:space="preserve"> Like</w:t>
+        <w:t>Allocation ClueS Like</w:t>
       </w:r>
     </w:p>
     <w:p>
@@ -12465,49 +11956,21 @@
         <w:rPr>
           <w:lang w:val="en-US"/>
         </w:rPr>
-        <w:t xml:space="preserve">. This matrix must be populate only with </w:t>
-      </w:r>
-      <w:proofErr w:type="gramStart"/>
-      <w:r>
-        <w:rPr>
-          <w:lang w:val="en-US"/>
-        </w:rPr>
-        <w:t>0</w:t>
-      </w:r>
-      <w:proofErr w:type="gramEnd"/>
-      <w:r>
-        <w:rPr>
-          <w:lang w:val="en-US"/>
-        </w:rPr>
-        <w:t xml:space="preserve"> or 1.</w:t>
-      </w:r>
-    </w:p>
-    <w:p>
-      <w:pPr>
-        <w:jc w:val="both"/>
-        <w:rPr>
-          <w:lang w:val="en-US"/>
-        </w:rPr>
-      </w:pPr>
-      <w:r>
-        <w:rPr>
-          <w:lang w:val="en-US"/>
-        </w:rPr>
-        <w:t xml:space="preserve">To access it just click on Allocation </w:t>
-      </w:r>
-      <w:proofErr w:type="spellStart"/>
-      <w:r>
-        <w:rPr>
-          <w:lang w:val="en-US"/>
-        </w:rPr>
-        <w:t>ClueS</w:t>
-      </w:r>
-      <w:proofErr w:type="spellEnd"/>
-      <w:r>
-        <w:rPr>
-          <w:lang w:val="en-US"/>
-        </w:rPr>
-        <w:t xml:space="preserve"> Like Button.</w:t>
+        <w:t>. This matrix must be populate only with 0 or 1.</w:t>
+      </w:r>
+    </w:p>
+    <w:p>
+      <w:pPr>
+        <w:jc w:val="both"/>
+        <w:rPr>
+          <w:lang w:val="en-US"/>
+        </w:rPr>
+      </w:pPr>
+      <w:r>
+        <w:rPr>
+          <w:lang w:val="en-US"/>
+        </w:rPr>
+        <w:t>To access it just click on Allocation ClueS Like Button.</w:t>
       </w:r>
     </w:p>
     <w:p>
@@ -12554,33 +12017,8 @@
           <w:sz w:val="20"/>
           <w:lang w:val="en-US"/>
         </w:rPr>
-        <w:t xml:space="preserve">Allocation </w:t>
-      </w:r>
-      <w:proofErr w:type="spellStart"/>
-      <w:r>
-        <w:rPr>
-          <w:sz w:val="20"/>
-          <w:lang w:val="en-US"/>
-        </w:rPr>
-        <w:t>ClueS</w:t>
-      </w:r>
-      <w:proofErr w:type="spellEnd"/>
-      <w:r>
-        <w:rPr>
-          <w:sz w:val="20"/>
-          <w:lang w:val="en-US"/>
-        </w:rPr>
-        <w:t xml:space="preserve"> </w:t>
-      </w:r>
-      <w:proofErr w:type="gramStart"/>
-      <w:r>
-        <w:rPr>
-          <w:sz w:val="20"/>
-          <w:lang w:val="en-US"/>
-        </w:rPr>
-        <w:t>Like</w:t>
-      </w:r>
-      <w:proofErr w:type="gramEnd"/>
+        <w:t>Allocation ClueS Like</w:t>
+      </w:r>
       <w:r>
         <w:rPr>
           <w:sz w:val="20"/>
@@ -12717,17 +12155,72 @@
           <w:sz w:val="20"/>
           <w:lang w:val="en-US"/>
         </w:rPr>
-        <w:t xml:space="preserve">Allocation </w:t>
-      </w:r>
-      <w:proofErr w:type="spellStart"/>
-      <w:r>
-        <w:rPr>
-          <w:sz w:val="20"/>
-          <w:lang w:val="en-US"/>
-        </w:rPr>
-        <w:t>ClueS</w:t>
-      </w:r>
-      <w:proofErr w:type="spellEnd"/>
+        <w:t>Allocation ClueS Like</w:t>
+      </w:r>
+      <w:r>
+        <w:rPr>
+          <w:sz w:val="20"/>
+          <w:lang w:val="en-US"/>
+        </w:rPr>
+        <w:t xml:space="preserve"> Window</w:t>
+      </w:r>
+    </w:p>
+    <w:p>
+      <w:pPr>
+        <w:pStyle w:val="SemEspaamento"/>
+        <w:jc w:val="both"/>
+        <w:rPr>
+          <w:sz w:val="20"/>
+          <w:lang w:val="en-US"/>
+        </w:rPr>
+      </w:pPr>
+    </w:p>
+    <w:p>
+      <w:pPr>
+        <w:jc w:val="both"/>
+        <w:rPr>
+          <w:lang w:val="en-US"/>
+        </w:rPr>
+      </w:pPr>
+      <w:r>
+        <w:rPr>
+          <w:lang w:val="en-US"/>
+        </w:rPr>
+        <w:t>After save the data, a confirmation will appear:</w:t>
+      </w:r>
+    </w:p>
+    <w:p>
+      <w:pPr>
+        <w:pStyle w:val="SemEspaamento"/>
+        <w:jc w:val="both"/>
+        <w:rPr>
+          <w:lang w:val="en-US"/>
+        </w:rPr>
+      </w:pPr>
+    </w:p>
+    <w:p>
+      <w:pPr>
+        <w:pStyle w:val="SemEspaamento"/>
+        <w:jc w:val="both"/>
+        <w:rPr>
+          <w:sz w:val="20"/>
+          <w:lang w:val="en-US"/>
+        </w:rPr>
+      </w:pPr>
+      <w:r>
+        <w:rPr>
+          <w:sz w:val="20"/>
+          <w:lang w:val="en-US"/>
+        </w:rPr>
+        <w:t>Figur</w:t>
+      </w:r>
+      <w:r>
+        <w:rPr>
+          <w:sz w:val="20"/>
+          <w:lang w:val="en-US"/>
+        </w:rPr>
+        <w:t>e</w:t>
+      </w:r>
       <w:r>
         <w:rPr>
           <w:sz w:val="20"/>
@@ -12735,86 +12228,6 @@
         </w:rPr>
         <w:t xml:space="preserve"> </w:t>
       </w:r>
-      <w:proofErr w:type="gramStart"/>
-      <w:r>
-        <w:rPr>
-          <w:sz w:val="20"/>
-          <w:lang w:val="en-US"/>
-        </w:rPr>
-        <w:t>Like</w:t>
-      </w:r>
-      <w:proofErr w:type="gramEnd"/>
-      <w:r>
-        <w:rPr>
-          <w:sz w:val="20"/>
-          <w:lang w:val="en-US"/>
-        </w:rPr>
-        <w:t xml:space="preserve"> Window</w:t>
-      </w:r>
-    </w:p>
-    <w:p>
-      <w:pPr>
-        <w:pStyle w:val="SemEspaamento"/>
-        <w:jc w:val="both"/>
-        <w:rPr>
-          <w:sz w:val="20"/>
-          <w:lang w:val="en-US"/>
-        </w:rPr>
-      </w:pPr>
-    </w:p>
-    <w:p>
-      <w:pPr>
-        <w:jc w:val="both"/>
-        <w:rPr>
-          <w:lang w:val="en-US"/>
-        </w:rPr>
-      </w:pPr>
-      <w:r>
-        <w:rPr>
-          <w:lang w:val="en-US"/>
-        </w:rPr>
-        <w:t>After save the data, a confirmation will appear:</w:t>
-      </w:r>
-    </w:p>
-    <w:p>
-      <w:pPr>
-        <w:pStyle w:val="SemEspaamento"/>
-        <w:jc w:val="both"/>
-        <w:rPr>
-          <w:lang w:val="en-US"/>
-        </w:rPr>
-      </w:pPr>
-    </w:p>
-    <w:p>
-      <w:pPr>
-        <w:pStyle w:val="SemEspaamento"/>
-        <w:jc w:val="both"/>
-        <w:rPr>
-          <w:sz w:val="20"/>
-          <w:lang w:val="en-US"/>
-        </w:rPr>
-      </w:pPr>
-      <w:r>
-        <w:rPr>
-          <w:sz w:val="20"/>
-          <w:lang w:val="en-US"/>
-        </w:rPr>
-        <w:t>Figur</w:t>
-      </w:r>
-      <w:r>
-        <w:rPr>
-          <w:sz w:val="20"/>
-          <w:lang w:val="en-US"/>
-        </w:rPr>
-        <w:t>e</w:t>
-      </w:r>
-      <w:r>
-        <w:rPr>
-          <w:sz w:val="20"/>
-          <w:lang w:val="en-US"/>
-        </w:rPr>
-        <w:t xml:space="preserve"> </w:t>
-      </w:r>
       <w:r>
         <w:rPr>
           <w:sz w:val="20"/>
@@ -12834,33 +12247,8 @@
           <w:sz w:val="20"/>
           <w:lang w:val="en-US"/>
         </w:rPr>
-        <w:t xml:space="preserve">Allocation </w:t>
-      </w:r>
-      <w:proofErr w:type="spellStart"/>
-      <w:r>
-        <w:rPr>
-          <w:sz w:val="20"/>
-          <w:lang w:val="en-US"/>
-        </w:rPr>
-        <w:t>ClueS</w:t>
-      </w:r>
-      <w:proofErr w:type="spellEnd"/>
-      <w:r>
-        <w:rPr>
-          <w:sz w:val="20"/>
-          <w:lang w:val="en-US"/>
-        </w:rPr>
-        <w:t xml:space="preserve"> </w:t>
-      </w:r>
-      <w:proofErr w:type="gramStart"/>
-      <w:r>
-        <w:rPr>
-          <w:sz w:val="20"/>
-          <w:lang w:val="en-US"/>
-        </w:rPr>
-        <w:t>Like</w:t>
-      </w:r>
-      <w:proofErr w:type="gramEnd"/>
+        <w:t>Allocation ClueS Like</w:t>
+      </w:r>
       <w:r>
         <w:rPr>
           <w:sz w:val="20"/>
@@ -13220,21 +12608,7 @@
         <w:rPr>
           <w:lang w:val="en-US"/>
         </w:rPr>
-        <w:t xml:space="preserve">Allocation Clue </w:t>
-      </w:r>
-      <w:proofErr w:type="gramStart"/>
-      <w:r>
-        <w:rPr>
-          <w:lang w:val="en-US"/>
-        </w:rPr>
-        <w:t>Like</w:t>
-      </w:r>
-      <w:proofErr w:type="gramEnd"/>
-      <w:r>
-        <w:rPr>
-          <w:lang w:val="en-US"/>
-        </w:rPr>
-        <w:t xml:space="preserve"> Button</w:t>
+        <w:t>Allocation Clue Like Button</w:t>
       </w:r>
       <w:r>
         <w:rPr>
@@ -13280,17 +12654,8 @@
           <w:sz w:val="20"/>
           <w:lang w:val="en-US"/>
         </w:rPr>
-        <w:t xml:space="preserve">: Allocation Clue </w:t>
-      </w:r>
-      <w:proofErr w:type="gramStart"/>
-      <w:r>
-        <w:rPr>
-          <w:sz w:val="20"/>
-          <w:lang w:val="en-US"/>
-        </w:rPr>
-        <w:t>Like</w:t>
-      </w:r>
-      <w:proofErr w:type="gramEnd"/>
+        <w:t>: Allocation Clue Like</w:t>
+      </w:r>
       <w:r>
         <w:rPr>
           <w:sz w:val="20"/>
@@ -13421,17 +12786,8 @@
           <w:sz w:val="20"/>
           <w:lang w:val="en-US"/>
         </w:rPr>
-        <w:t xml:space="preserve">: Allocation Clue </w:t>
-      </w:r>
-      <w:proofErr w:type="gramStart"/>
-      <w:r>
-        <w:rPr>
-          <w:sz w:val="20"/>
-          <w:lang w:val="en-US"/>
-        </w:rPr>
-        <w:t>Like</w:t>
-      </w:r>
-      <w:proofErr w:type="gramEnd"/>
+        <w:t>: Allocation Clue Like</w:t>
+      </w:r>
       <w:r>
         <w:rPr>
           <w:sz w:val="20"/>
@@ -13515,17 +12871,8 @@
           <w:sz w:val="20"/>
           <w:lang w:val="en-US"/>
         </w:rPr>
-        <w:t xml:space="preserve">: Allocation Clue </w:t>
-      </w:r>
-      <w:proofErr w:type="gramStart"/>
-      <w:r>
-        <w:rPr>
-          <w:sz w:val="20"/>
-          <w:lang w:val="en-US"/>
-        </w:rPr>
-        <w:t>Like</w:t>
-      </w:r>
-      <w:proofErr w:type="gramEnd"/>
+        <w:t>: Allocation Clue Like</w:t>
+      </w:r>
       <w:r>
         <w:rPr>
           <w:sz w:val="20"/>
@@ -13555,52 +12902,36 @@
           <w:b/>
           <w:lang w:val="en-US"/>
         </w:rPr>
-        <w:t xml:space="preserve">Allocation Clue </w:t>
-      </w:r>
-      <w:proofErr w:type="gramStart"/>
-      <w:r>
+        <w:t>Allocation Clue Like Saturation</w:t>
+      </w:r>
+    </w:p>
+    <w:p>
+      <w:pPr>
+        <w:jc w:val="both"/>
+        <w:rPr>
+          <w:lang w:val="en-US"/>
+        </w:rPr>
+      </w:pPr>
+      <w:r>
+        <w:rPr>
+          <w:lang w:val="en-US"/>
+        </w:rPr>
+        <w:t xml:space="preserve">This component uses the Land Use </w:t>
+      </w:r>
+      <w:r>
+        <w:rPr>
+          <w:lang w:val="en-US"/>
+        </w:rPr>
+        <w:t>Types to input the data.</w:t>
+      </w:r>
+    </w:p>
+    <w:p>
+      <w:pPr>
+        <w:jc w:val="both"/>
         <w:rPr>
           <w:b/>
           <w:lang w:val="en-US"/>
         </w:rPr>
-        <w:t>Like</w:t>
-      </w:r>
-      <w:proofErr w:type="gramEnd"/>
-      <w:r>
-        <w:rPr>
-          <w:b/>
-          <w:lang w:val="en-US"/>
-        </w:rPr>
-        <w:t xml:space="preserve"> Saturation</w:t>
-      </w:r>
-    </w:p>
-    <w:p>
-      <w:pPr>
-        <w:jc w:val="both"/>
-        <w:rPr>
-          <w:lang w:val="en-US"/>
-        </w:rPr>
-      </w:pPr>
-      <w:r>
-        <w:rPr>
-          <w:lang w:val="en-US"/>
-        </w:rPr>
-        <w:t xml:space="preserve">This component uses the Land Use </w:t>
-      </w:r>
-      <w:r>
-        <w:rPr>
-          <w:lang w:val="en-US"/>
-        </w:rPr>
-        <w:t>Types to input the data.</w:t>
-      </w:r>
-    </w:p>
-    <w:p>
-      <w:pPr>
-        <w:jc w:val="both"/>
-        <w:rPr>
-          <w:b/>
-          <w:lang w:val="en-US"/>
-        </w:rPr>
       </w:pPr>
       <w:r>
         <w:rPr>
@@ -13612,21 +12943,7 @@
         <w:rPr>
           <w:lang w:val="en-US"/>
         </w:rPr>
-        <w:t xml:space="preserve">Allocation Clue </w:t>
-      </w:r>
-      <w:proofErr w:type="gramStart"/>
-      <w:r>
-        <w:rPr>
-          <w:lang w:val="en-US"/>
-        </w:rPr>
-        <w:t>Like</w:t>
-      </w:r>
-      <w:proofErr w:type="gramEnd"/>
-      <w:r>
-        <w:rPr>
-          <w:lang w:val="en-US"/>
-        </w:rPr>
-        <w:t xml:space="preserve"> </w:t>
+        <w:t xml:space="preserve">Allocation Clue Like </w:t>
       </w:r>
       <w:r>
         <w:rPr>
@@ -13670,23 +12987,7 @@
           <w:sz w:val="20"/>
           <w:lang w:val="en-US"/>
         </w:rPr>
-        <w:t xml:space="preserve">Figure 1: Allocation Clue </w:t>
-      </w:r>
-      <w:proofErr w:type="gramStart"/>
-      <w:r>
-        <w:rPr>
-          <w:sz w:val="20"/>
-          <w:lang w:val="en-US"/>
-        </w:rPr>
-        <w:t>Like</w:t>
-      </w:r>
-      <w:proofErr w:type="gramEnd"/>
-      <w:r>
-        <w:rPr>
-          <w:sz w:val="20"/>
-          <w:lang w:val="en-US"/>
-        </w:rPr>
-        <w:t xml:space="preserve"> </w:t>
+        <w:t xml:space="preserve">Figure 1: Allocation Clue Like </w:t>
       </w:r>
       <w:r>
         <w:rPr>
@@ -13797,17 +13098,8 @@
           <w:sz w:val="20"/>
           <w:lang w:val="en-US"/>
         </w:rPr>
-        <w:t xml:space="preserve">Figure 2: Allocation Clue </w:t>
-      </w:r>
-      <w:proofErr w:type="gramStart"/>
-      <w:r>
-        <w:rPr>
-          <w:sz w:val="20"/>
-          <w:lang w:val="en-US"/>
-        </w:rPr>
-        <w:t>Like</w:t>
-      </w:r>
-      <w:proofErr w:type="gramEnd"/>
+        <w:t>Figure 2: Allocation Clue Like</w:t>
+      </w:r>
       <w:r>
         <w:rPr>
           <w:sz w:val="20"/>
@@ -13891,17 +13183,8 @@
           <w:sz w:val="20"/>
           <w:lang w:val="en-US"/>
         </w:rPr>
-        <w:t xml:space="preserve">: Allocation Clue </w:t>
-      </w:r>
-      <w:proofErr w:type="gramStart"/>
-      <w:r>
-        <w:rPr>
-          <w:sz w:val="20"/>
-          <w:lang w:val="en-US"/>
-        </w:rPr>
-        <w:t>Like</w:t>
-      </w:r>
-      <w:proofErr w:type="gramEnd"/>
+        <w:t>: Allocation Clue Like</w:t>
+      </w:r>
       <w:r>
         <w:rPr>
           <w:sz w:val="20"/>
@@ -13959,7 +13242,6 @@
           <w:lang w:val="en-US"/>
         </w:rPr>
       </w:pPr>
-      <w:proofErr w:type="gramStart"/>
       <w:r>
         <w:rPr>
           <w:lang w:val="en-US"/>
@@ -14034,57 +13316,8 @@
           <w:i/>
           <w:lang w:val="en-US"/>
         </w:rPr>
-        <w:t xml:space="preserve">(e.g. Land Use = Forest; </w:t>
-      </w:r>
-      <w:proofErr w:type="spellStart"/>
-      <w:r>
-        <w:rPr>
-          <w:i/>
-          <w:lang w:val="en-US"/>
-        </w:rPr>
-        <w:t>Forest_out</w:t>
-      </w:r>
-      <w:proofErr w:type="spellEnd"/>
-      <w:r>
-        <w:rPr>
-          <w:i/>
-          <w:lang w:val="en-US"/>
-        </w:rPr>
-        <w:t xml:space="preserve">, </w:t>
-      </w:r>
-      <w:proofErr w:type="spellStart"/>
-      <w:r>
-        <w:rPr>
-          <w:i/>
-          <w:lang w:val="en-US"/>
-        </w:rPr>
-        <w:t>Forest_pot</w:t>
-      </w:r>
-      <w:proofErr w:type="spellEnd"/>
-      <w:r>
-        <w:rPr>
-          <w:i/>
-          <w:lang w:val="en-US"/>
-        </w:rPr>
-        <w:t xml:space="preserve"> and </w:t>
-      </w:r>
-      <w:proofErr w:type="spellStart"/>
-      <w:r>
-        <w:rPr>
-          <w:i/>
-          <w:lang w:val="en-US"/>
-        </w:rPr>
-        <w:t>Forest_change</w:t>
-      </w:r>
-      <w:proofErr w:type="spellEnd"/>
-      <w:r>
-        <w:rPr>
-          <w:i/>
-          <w:lang w:val="en-US"/>
-        </w:rPr>
-        <w:t>).</w:t>
-      </w:r>
-      <w:proofErr w:type="gramEnd"/>
+        <w:t>(e.g. Land Use = Forest; Forest_out, Forest_pot and Forest_change).</w:t>
+      </w:r>
     </w:p>
     <w:p>
       <w:pPr>
@@ -14161,74 +13394,30 @@
         </w:rPr>
         <w:t xml:space="preserve"> 1: </w:t>
       </w:r>
-      <w:proofErr w:type="spellStart"/>
-      <w:r>
-        <w:rPr>
-          <w:sz w:val="20"/>
-        </w:rPr>
-        <w:t>Parameters</w:t>
-      </w:r>
-      <w:proofErr w:type="spellEnd"/>
-      <w:r>
-        <w:rPr>
-          <w:sz w:val="20"/>
-        </w:rPr>
-        <w:t xml:space="preserve"> </w:t>
-      </w:r>
-      <w:proofErr w:type="spellStart"/>
-      <w:r>
-        <w:rPr>
-          <w:sz w:val="20"/>
-        </w:rPr>
-        <w:t>to</w:t>
-      </w:r>
-      <w:proofErr w:type="spellEnd"/>
-      <w:r>
-        <w:rPr>
-          <w:sz w:val="20"/>
-        </w:rPr>
-        <w:t xml:space="preserve"> </w:t>
-      </w:r>
-      <w:proofErr w:type="spellStart"/>
-      <w:r>
-        <w:rPr>
-          <w:sz w:val="20"/>
-        </w:rPr>
-        <w:t>Save</w:t>
-      </w:r>
-      <w:proofErr w:type="spellEnd"/>
-    </w:p>
-    <w:p>
-      <w:pPr>
-        <w:jc w:val="both"/>
-      </w:pPr>
-    </w:p>
-    <w:p>
-      <w:pPr>
-        <w:jc w:val="both"/>
-        <w:rPr>
-          <w:lang w:val="en-US"/>
-        </w:rPr>
-      </w:pPr>
-      <w:r>
-        <w:rPr>
-          <w:lang w:val="en-US"/>
-        </w:rPr>
-        <w:t xml:space="preserve">You have two options to select the years to </w:t>
-      </w:r>
-      <w:proofErr w:type="gramStart"/>
-      <w:r>
-        <w:rPr>
-          <w:lang w:val="en-US"/>
-        </w:rPr>
-        <w:t>be saved</w:t>
-      </w:r>
-      <w:proofErr w:type="gramEnd"/>
-      <w:r>
-        <w:rPr>
-          <w:lang w:val="en-US"/>
-        </w:rPr>
-        <w:t>:</w:t>
+      <w:r>
+        <w:rPr>
+          <w:sz w:val="20"/>
+        </w:rPr>
+        <w:t>Parameters to Save</w:t>
+      </w:r>
+    </w:p>
+    <w:p>
+      <w:pPr>
+        <w:jc w:val="both"/>
+      </w:pPr>
+    </w:p>
+    <w:p>
+      <w:pPr>
+        <w:jc w:val="both"/>
+        <w:rPr>
+          <w:lang w:val="en-US"/>
+        </w:rPr>
+      </w:pPr>
+      <w:r>
+        <w:rPr>
+          <w:lang w:val="en-US"/>
+        </w:rPr>
+        <w:t>You have two options to select the years to be saved:</w:t>
       </w:r>
     </w:p>
     <w:p>
@@ -14453,21 +13642,7 @@
         <w:rPr>
           <w:lang w:val="en-US"/>
         </w:rPr>
-        <w:t xml:space="preserve">To do multiple selection of the years to </w:t>
-      </w:r>
-      <w:proofErr w:type="gramStart"/>
-      <w:r>
-        <w:rPr>
-          <w:lang w:val="en-US"/>
-        </w:rPr>
-        <w:t>be saved</w:t>
-      </w:r>
-      <w:proofErr w:type="gramEnd"/>
-      <w:r>
-        <w:rPr>
-          <w:lang w:val="en-US"/>
-        </w:rPr>
-        <w:t xml:space="preserve">, just press </w:t>
+        <w:t xml:space="preserve">To do multiple selection of the years to be saved, just press </w:t>
       </w:r>
       <w:r>
         <w:rPr>
@@ -14608,21 +13783,7 @@
         <w:rPr>
           <w:lang w:val="en-US"/>
         </w:rPr>
-        <w:t xml:space="preserve">To undo the </w:t>
-      </w:r>
-      <w:proofErr w:type="gramStart"/>
-      <w:r>
-        <w:rPr>
-          <w:lang w:val="en-US"/>
-        </w:rPr>
-        <w:t>years</w:t>
-      </w:r>
-      <w:proofErr w:type="gramEnd"/>
-      <w:r>
-        <w:rPr>
-          <w:lang w:val="en-US"/>
-        </w:rPr>
-        <w:t xml:space="preserve"> selection, just click on Select button without select any year.</w:t>
+        <w:t>To undo the years selection, just click on Select button without select any year.</w:t>
       </w:r>
     </w:p>
     <w:p>
@@ -14642,21 +13803,7 @@
         <w:rPr>
           <w:lang w:val="en-US"/>
         </w:rPr>
-        <w:t xml:space="preserve">to choose the Land Use Types, or Attributes, to </w:t>
-      </w:r>
-      <w:proofErr w:type="gramStart"/>
-      <w:r>
-        <w:rPr>
-          <w:lang w:val="en-US"/>
-        </w:rPr>
-        <w:t>be saved</w:t>
-      </w:r>
-      <w:proofErr w:type="gramEnd"/>
-      <w:r>
-        <w:rPr>
-          <w:lang w:val="en-US"/>
-        </w:rPr>
-        <w:t xml:space="preserve"> happens the same way.</w:t>
+        <w:t>to choose the Land Use Types, or Attributes, to be saved happens the same way.</w:t>
       </w:r>
     </w:p>
     <w:p>
@@ -14853,102 +14000,47 @@
           <w:i/>
           <w:lang w:val="en-US"/>
         </w:rPr>
-        <w:t>(.</w:t>
-      </w:r>
-      <w:proofErr w:type="spellStart"/>
+        <w:t>(.lua)</w:t>
+      </w:r>
+      <w:r>
+        <w:rPr>
+          <w:lang w:val="en-US"/>
+        </w:rPr>
+        <w:t>.</w:t>
+      </w:r>
+    </w:p>
+    <w:p>
+      <w:pPr>
+        <w:jc w:val="both"/>
+        <w:rPr>
+          <w:lang w:val="en-US"/>
+        </w:rPr>
+      </w:pPr>
+      <w:r>
+        <w:rPr>
+          <w:lang w:val="en-US"/>
+        </w:rPr>
+        <w:t xml:space="preserve">Two files will be saved: one with the model name and </w:t>
+      </w:r>
       <w:r>
         <w:rPr>
           <w:i/>
           <w:lang w:val="en-US"/>
         </w:rPr>
-        <w:t>lua</w:t>
-      </w:r>
-      <w:proofErr w:type="spellEnd"/>
+        <w:t>_main.lua</w:t>
+      </w:r>
+      <w:r>
+        <w:rPr>
+          <w:lang w:val="en-US"/>
+        </w:rPr>
+        <w:t xml:space="preserve">, having on it the configuration information of the model; a second one with the model name and </w:t>
+      </w:r>
       <w:r>
         <w:rPr>
           <w:i/>
           <w:lang w:val="en-US"/>
         </w:rPr>
-        <w:t>)</w:t>
-      </w:r>
-      <w:r>
-        <w:rPr>
-          <w:lang w:val="en-US"/>
-        </w:rPr>
-        <w:t>.</w:t>
-      </w:r>
-    </w:p>
-    <w:p>
-      <w:pPr>
-        <w:jc w:val="both"/>
-        <w:rPr>
-          <w:lang w:val="en-US"/>
-        </w:rPr>
-      </w:pPr>
-      <w:r>
-        <w:rPr>
-          <w:lang w:val="en-US"/>
-        </w:rPr>
-        <w:t xml:space="preserve">Two files </w:t>
-      </w:r>
-      <w:proofErr w:type="gramStart"/>
-      <w:r>
-        <w:rPr>
-          <w:lang w:val="en-US"/>
-        </w:rPr>
-        <w:t>will be saved</w:t>
-      </w:r>
-      <w:proofErr w:type="gramEnd"/>
-      <w:r>
-        <w:rPr>
-          <w:lang w:val="en-US"/>
-        </w:rPr>
-        <w:t xml:space="preserve">: one with the model name and </w:t>
-      </w:r>
-      <w:r>
-        <w:rPr>
-          <w:i/>
-          <w:lang w:val="en-US"/>
-        </w:rPr>
-        <w:t>_</w:t>
-      </w:r>
-      <w:proofErr w:type="spellStart"/>
-      <w:r>
-        <w:rPr>
-          <w:i/>
-          <w:lang w:val="en-US"/>
-        </w:rPr>
-        <w:t>main.lua</w:t>
-      </w:r>
-      <w:proofErr w:type="spellEnd"/>
-      <w:r>
-        <w:rPr>
-          <w:lang w:val="en-US"/>
-        </w:rPr>
-        <w:t xml:space="preserve">, having on it the configuration information of the model; a second one with the model name and </w:t>
-      </w:r>
-      <w:r>
-        <w:rPr>
-          <w:i/>
-          <w:lang w:val="en-US"/>
-        </w:rPr>
-        <w:t>_</w:t>
-      </w:r>
-      <w:proofErr w:type="spellStart"/>
-      <w:r>
-        <w:rPr>
-          <w:i/>
-          <w:lang w:val="en-US"/>
-        </w:rPr>
-        <w:t>submodel.lua</w:t>
-      </w:r>
-      <w:proofErr w:type="spellEnd"/>
-      <w:r>
-        <w:rPr>
-          <w:i/>
-          <w:lang w:val="en-US"/>
-        </w:rPr>
-        <w:t xml:space="preserve">, </w:t>
+        <w:t xml:space="preserve">_submodel.lua, </w:t>
       </w:r>
       <w:r>
         <w:rPr>
@@ -15183,9 +14275,8 @@
           <w:szCs w:val="24"/>
           <w:lang w:val="en-US"/>
         </w:rPr>
-        <w:t xml:space="preserve"> a </w:t>
-      </w:r>
-      <w:proofErr w:type="spellStart"/>
+        <w:t xml:space="preserve"> a LuccME Model</w:t>
+      </w:r>
       <w:r>
         <w:rPr>
           <w:b/>
@@ -15193,25 +14284,6 @@
           <w:szCs w:val="24"/>
           <w:lang w:val="en-US"/>
         </w:rPr>
-        <w:t>LuccME</w:t>
-      </w:r>
-      <w:proofErr w:type="spellEnd"/>
-      <w:r>
-        <w:rPr>
-          <w:b/>
-          <w:sz w:val="24"/>
-          <w:szCs w:val="24"/>
-          <w:lang w:val="en-US"/>
-        </w:rPr>
-        <w:t xml:space="preserve"> Model</w:t>
-      </w:r>
-      <w:r>
-        <w:rPr>
-          <w:b/>
-          <w:sz w:val="24"/>
-          <w:szCs w:val="24"/>
-          <w:lang w:val="en-US"/>
-        </w:rPr>
         <w:t>ing</w:t>
       </w:r>
     </w:p>
@@ -15232,21 +14304,7 @@
         <w:rPr>
           <w:lang w:val="en-US"/>
         </w:rPr>
-        <w:t xml:space="preserve">this tool </w:t>
-      </w:r>
-      <w:proofErr w:type="gramStart"/>
-      <w:r>
-        <w:rPr>
-          <w:lang w:val="en-US"/>
-        </w:rPr>
-        <w:t>can be imported</w:t>
-      </w:r>
-      <w:proofErr w:type="gramEnd"/>
-      <w:r>
-        <w:rPr>
-          <w:lang w:val="en-US"/>
-        </w:rPr>
-        <w:t xml:space="preserve"> on it:</w:t>
+        <w:t>this tool can be imported on it:</w:t>
       </w:r>
     </w:p>
     <w:p>
@@ -15455,21 +14513,7 @@
         <w:rPr>
           <w:lang w:val="en-US"/>
         </w:rPr>
-        <w:t xml:space="preserve">The Main file will be </w:t>
-      </w:r>
-      <w:proofErr w:type="spellStart"/>
-      <w:r>
-        <w:rPr>
-          <w:lang w:val="en-US"/>
-        </w:rPr>
-        <w:t>resquested</w:t>
-      </w:r>
-      <w:proofErr w:type="spellEnd"/>
-      <w:r>
-        <w:rPr>
-          <w:lang w:val="en-US"/>
-        </w:rPr>
-        <w:t>:</w:t>
+        <w:t>The Main file will be resquested:</w:t>
       </w:r>
     </w:p>
     <w:p>
@@ -15691,35 +14735,7 @@
         <w:rPr>
           <w:lang w:val="en-US"/>
         </w:rPr>
-        <w:t xml:space="preserve">If a main file is </w:t>
-      </w:r>
-      <w:proofErr w:type="gramStart"/>
-      <w:r>
-        <w:rPr>
-          <w:lang w:val="en-US"/>
-        </w:rPr>
-        <w:t>selected</w:t>
-      </w:r>
-      <w:proofErr w:type="gramEnd"/>
-      <w:r>
-        <w:rPr>
-          <w:lang w:val="en-US"/>
-        </w:rPr>
-        <w:t xml:space="preserve"> a confirmation will show and the </w:t>
-      </w:r>
-      <w:proofErr w:type="spellStart"/>
-      <w:r>
-        <w:rPr>
-          <w:lang w:val="en-US"/>
-        </w:rPr>
-        <w:t>submodel</w:t>
-      </w:r>
-      <w:proofErr w:type="spellEnd"/>
-      <w:r>
-        <w:rPr>
-          <w:lang w:val="en-US"/>
-        </w:rPr>
-        <w:t xml:space="preserve"> will be requested.</w:t>
+        <w:t>If a main file is selected a confirmation will show and the submodel will be requested.</w:t>
       </w:r>
     </w:p>
     <w:p>
@@ -15807,56 +14823,24 @@
         </w:rPr>
         <w:t xml:space="preserve"> 5: </w:t>
       </w:r>
-      <w:proofErr w:type="spellStart"/>
-      <w:r>
-        <w:rPr>
-          <w:sz w:val="20"/>
-        </w:rPr>
-        <w:t>Main</w:t>
-      </w:r>
-      <w:proofErr w:type="spellEnd"/>
-      <w:r>
-        <w:rPr>
-          <w:sz w:val="20"/>
-        </w:rPr>
-        <w:t xml:space="preserve"> </w:t>
-      </w:r>
-      <w:proofErr w:type="spellStart"/>
-      <w:r>
-        <w:rPr>
-          <w:sz w:val="20"/>
-        </w:rPr>
-        <w:t>confirmation</w:t>
-      </w:r>
-      <w:proofErr w:type="spellEnd"/>
+      <w:r>
+        <w:rPr>
+          <w:sz w:val="20"/>
+        </w:rPr>
+        <w:t>Main confirmation</w:t>
+      </w:r>
       <w:r>
         <w:rPr>
           <w:sz w:val="20"/>
         </w:rPr>
         <w:t xml:space="preserve">, </w:t>
       </w:r>
-      <w:proofErr w:type="spellStart"/>
-      <w:r>
-        <w:rPr>
-          <w:sz w:val="20"/>
-        </w:rPr>
-        <w:t>Submodel</w:t>
-      </w:r>
-      <w:proofErr w:type="spellEnd"/>
-      <w:r>
-        <w:rPr>
-          <w:sz w:val="20"/>
-        </w:rPr>
-        <w:t xml:space="preserve"> </w:t>
-      </w:r>
-      <w:proofErr w:type="spellStart"/>
-      <w:r>
-        <w:rPr>
-          <w:sz w:val="20"/>
-        </w:rPr>
-        <w:t>requested</w:t>
-      </w:r>
-      <w:proofErr w:type="spellEnd"/>
+      <w:r>
+        <w:rPr>
+          <w:sz w:val="20"/>
+        </w:rPr>
+        <w:t>Submodel requested</w:t>
+      </w:r>
     </w:p>
     <w:p>
       <w:pPr>
@@ -15956,17 +14940,8 @@
           <w:sz w:val="20"/>
           <w:lang w:val="en-US"/>
         </w:rPr>
-        <w:t>: File Select Window (</w:t>
-      </w:r>
-      <w:proofErr w:type="spellStart"/>
-      <w:r>
-        <w:rPr>
-          <w:sz w:val="20"/>
-          <w:lang w:val="en-US"/>
-        </w:rPr>
-        <w:t>submodel</w:t>
-      </w:r>
-      <w:proofErr w:type="spellEnd"/>
+        <w:t>: File Select Window (submodel</w:t>
+      </w:r>
       <w:r>
         <w:rPr>
           <w:sz w:val="20"/>
@@ -16084,47 +15059,11 @@
         </w:rPr>
         <w:t xml:space="preserve"> 7: </w:t>
       </w:r>
-      <w:proofErr w:type="spellStart"/>
-      <w:r>
-        <w:rPr>
-          <w:sz w:val="20"/>
-        </w:rPr>
-        <w:t>Editing</w:t>
-      </w:r>
-      <w:proofErr w:type="spellEnd"/>
-      <w:r>
-        <w:rPr>
-          <w:sz w:val="20"/>
-        </w:rPr>
-        <w:t xml:space="preserve"> </w:t>
-      </w:r>
-      <w:proofErr w:type="spellStart"/>
-      <w:r>
-        <w:rPr>
-          <w:sz w:val="20"/>
-        </w:rPr>
-        <w:t>Model</w:t>
-      </w:r>
-      <w:proofErr w:type="spellEnd"/>
-      <w:r>
-        <w:rPr>
-          <w:sz w:val="20"/>
-        </w:rPr>
-        <w:t xml:space="preserve"> </w:t>
-      </w:r>
-      <w:proofErr w:type="spellStart"/>
-      <w:r>
-        <w:rPr>
-          <w:sz w:val="20"/>
-        </w:rPr>
-        <w:t>Window</w:t>
-      </w:r>
-      <w:proofErr w:type="spellEnd"/>
-      <w:r>
-        <w:rPr>
-          <w:sz w:val="20"/>
-        </w:rPr>
-        <w:t xml:space="preserve"> </w:t>
+      <w:r>
+        <w:rPr>
+          <w:sz w:val="20"/>
+        </w:rPr>
+        <w:t xml:space="preserve">Editing Model Window </w:t>
       </w:r>
     </w:p>
     <w:p>
@@ -16168,7 +15107,6 @@
         </w:rPr>
         <w:t xml:space="preserve">em </w:t>
       </w:r>
-      <w:proofErr w:type="spellStart"/>
       <w:r>
         <w:rPr>
           <w:b/>
@@ -16176,7 +15114,6 @@
         </w:rPr>
         <w:t>Language</w:t>
       </w:r>
-      <w:proofErr w:type="spellEnd"/>
       <w:r>
         <w:rPr>
           <w:szCs w:val="24"/>
@@ -16189,7 +15126,6 @@
         </w:rPr>
         <w:t xml:space="preserve">no menu </w:t>
       </w:r>
-      <w:proofErr w:type="spellStart"/>
       <w:r>
         <w:rPr>
           <w:b/>
@@ -16197,7 +15133,6 @@
         </w:rPr>
         <w:t>Preferences</w:t>
       </w:r>
-      <w:proofErr w:type="spellEnd"/>
       <w:r>
         <w:rPr>
           <w:szCs w:val="24"/>
@@ -16286,25 +15221,21 @@
       <w:r>
         <w:t xml:space="preserve">Depois de clicar em </w:t>
       </w:r>
-      <w:proofErr w:type="spellStart"/>
       <w:r>
         <w:rPr>
           <w:b/>
         </w:rPr>
         <w:t>Language</w:t>
       </w:r>
-      <w:proofErr w:type="spellEnd"/>
       <w:r>
         <w:t xml:space="preserve">, selecione o idioma desejado e clique no botão </w:t>
       </w:r>
-      <w:proofErr w:type="spellStart"/>
       <w:r>
         <w:rPr>
           <w:b/>
         </w:rPr>
         <w:t>Select</w:t>
       </w:r>
-      <w:proofErr w:type="spellEnd"/>
       <w:r>
         <w:t>:</w:t>
       </w:r>
@@ -16371,54 +15302,990 @@
           <w:sz w:val="20"/>
           <w:lang w:val="en-US"/>
         </w:rPr>
-        <w:t xml:space="preserve">Figure 2: </w:t>
-      </w:r>
-      <w:proofErr w:type="spellStart"/>
-      <w:r>
-        <w:rPr>
-          <w:sz w:val="20"/>
-          <w:lang w:val="en-US"/>
-        </w:rPr>
-        <w:t>Janela</w:t>
-      </w:r>
-      <w:proofErr w:type="spellEnd"/>
-      <w:r>
-        <w:rPr>
-          <w:sz w:val="20"/>
+        <w:t>Figure 2: Janela Seleção de Idioma</w:t>
+      </w:r>
+    </w:p>
+    <w:p>
+      <w:pPr>
+        <w:jc w:val="both"/>
+        <w:rPr>
+          <w:lang w:val="en-US"/>
+        </w:rPr>
+      </w:pPr>
+    </w:p>
+    <w:p>
+      <w:pPr>
+        <w:rPr>
+          <w:b/>
+          <w:sz w:val="24"/>
+          <w:szCs w:val="24"/>
+          <w:lang w:val="en-US"/>
+        </w:rPr>
+      </w:pPr>
+      <w:r>
+        <w:rPr>
+          <w:b/>
+          <w:sz w:val="24"/>
+          <w:szCs w:val="24"/>
+          <w:lang w:val="en-US"/>
+        </w:rPr>
+        <w:t>Advanced Resources</w:t>
+      </w:r>
+      <w:r>
+        <w:rPr>
+          <w:b/>
+          <w:sz w:val="24"/>
+          <w:szCs w:val="24"/>
           <w:lang w:val="en-US"/>
         </w:rPr>
         <w:t xml:space="preserve"> </w:t>
       </w:r>
-      <w:proofErr w:type="spellStart"/>
-      <w:r>
-        <w:rPr>
-          <w:sz w:val="20"/>
-          <w:lang w:val="en-US"/>
-        </w:rPr>
-        <w:t>Seleção</w:t>
-      </w:r>
-      <w:proofErr w:type="spellEnd"/>
-      <w:r>
-        <w:rPr>
-          <w:sz w:val="20"/>
-          <w:lang w:val="en-US"/>
-        </w:rPr>
-        <w:t xml:space="preserve"> de </w:t>
-      </w:r>
-      <w:proofErr w:type="spellStart"/>
-      <w:r>
-        <w:rPr>
-          <w:sz w:val="20"/>
-          <w:lang w:val="en-US"/>
-        </w:rPr>
-        <w:t>Idioma</w:t>
-      </w:r>
-      <w:proofErr w:type="spellEnd"/>
-    </w:p>
-    <w:p>
-      <w:pPr>
-        <w:jc w:val="both"/>
-      </w:pPr>
+    </w:p>
+    <w:p>
+      <w:pPr>
+        <w:jc w:val="both"/>
+        <w:rPr>
+          <w:lang w:val="en-US"/>
+        </w:rPr>
+      </w:pPr>
+      <w:r>
+        <w:rPr>
+          <w:lang w:val="en-US"/>
+        </w:rPr>
+        <w:t>For more information about the advanced features of LuccME, use the User Guide manual.</w:t>
+      </w:r>
+    </w:p>
+    <w:p>
+      <w:pPr>
+        <w:jc w:val="both"/>
+        <w:rPr>
+          <w:lang w:val="en-US"/>
+        </w:rPr>
+      </w:pPr>
+      <w:r>
+        <w:rPr>
+          <w:lang w:val="en-US"/>
+        </w:rPr>
+        <w:t>The graphical interface enables the use of two advanced features:</w:t>
+      </w:r>
+      <w:r>
+        <w:rPr>
+          <w:lang w:val="en-US"/>
+        </w:rPr>
+        <w:t xml:space="preserve"> </w:t>
+      </w:r>
+    </w:p>
+    <w:p>
+      <w:pPr>
+        <w:pStyle w:val="PargrafodaLista"/>
+        <w:numPr>
+          <w:ilvl w:val="0"/>
+          <w:numId w:val="15"/>
+        </w:numPr>
+        <w:jc w:val="both"/>
+        <w:rPr>
+          <w:lang w:val="en-US"/>
+        </w:rPr>
+      </w:pPr>
+      <w:r>
+        <w:rPr>
+          <w:lang w:val="en-US"/>
+        </w:rPr>
+        <w:t>Dynamic Variables</w:t>
+      </w:r>
+      <w:r>
+        <w:rPr>
+          <w:lang w:val="en-US"/>
+        </w:rPr>
+        <w:t xml:space="preserve"> </w:t>
+      </w:r>
+    </w:p>
+    <w:p>
+      <w:pPr>
+        <w:pStyle w:val="PargrafodaLista"/>
+        <w:numPr>
+          <w:ilvl w:val="0"/>
+          <w:numId w:val="15"/>
+        </w:numPr>
+        <w:jc w:val="both"/>
+        <w:rPr>
+          <w:lang w:val="en-US"/>
+        </w:rPr>
+      </w:pPr>
+      <w:r>
+        <w:rPr>
+          <w:lang w:val="en-US"/>
+        </w:rPr>
+        <w:t>Scenarios</w:t>
+      </w:r>
+    </w:p>
+    <w:p>
+      <w:pPr>
+        <w:jc w:val="both"/>
+      </w:pPr>
+      <w:r>
+        <w:rPr>
+          <w:noProof/>
+          <w:lang w:eastAsia="pt-BR"/>
+        </w:rPr>
+        <w:lastRenderedPageBreak/>
+        <w:drawing>
+          <wp:inline distT="0" distB="0" distL="0" distR="0" wp14:anchorId="0965DFA8" wp14:editId="5192805D">
+            <wp:extent cx="5400040" cy="5194935"/>
+            <wp:effectExtent l="0" t="0" r="0" b="5715"/>
+            <wp:docPr id="65" name="Imagem 65"/>
+            <wp:cNvGraphicFramePr>
+              <a:graphicFrameLocks xmlns:a="http://schemas.openxmlformats.org/drawingml/2006/main" noChangeAspect="1"/>
+            </wp:cNvGraphicFramePr>
+            <a:graphic xmlns:a="http://schemas.openxmlformats.org/drawingml/2006/main">
+              <a:graphicData uri="http://schemas.openxmlformats.org/drawingml/2006/picture">
+                <pic:pic xmlns:pic="http://schemas.openxmlformats.org/drawingml/2006/picture">
+                  <pic:nvPicPr>
+                    <pic:cNvPr id="1" name=""/>
+                    <pic:cNvPicPr/>
+                  </pic:nvPicPr>
+                  <pic:blipFill>
+                    <a:blip r:embed="rId84"/>
+                    <a:stretch>
+                      <a:fillRect/>
+                    </a:stretch>
+                  </pic:blipFill>
+                  <pic:spPr>
+                    <a:xfrm>
+                      <a:off x="0" y="0"/>
+                      <a:ext cx="5400040" cy="5194935"/>
+                    </a:xfrm>
+                    <a:prstGeom prst="rect">
+                      <a:avLst/>
+                    </a:prstGeom>
+                  </pic:spPr>
+                </pic:pic>
+              </a:graphicData>
+            </a:graphic>
+          </wp:inline>
+        </w:drawing>
+      </w:r>
+    </w:p>
+    <w:p>
+      <w:pPr>
+        <w:jc w:val="both"/>
+        <w:rPr>
+          <w:lang w:val="en-US"/>
+        </w:rPr>
+      </w:pPr>
+      <w:r>
+        <w:rPr>
+          <w:sz w:val="20"/>
+          <w:lang w:val="en-US"/>
+        </w:rPr>
+        <w:t>Figur</w:t>
+      </w:r>
+      <w:r>
+        <w:rPr>
+          <w:sz w:val="20"/>
+          <w:lang w:val="en-US"/>
+        </w:rPr>
+        <w:t>e</w:t>
+      </w:r>
+      <w:r>
+        <w:rPr>
+          <w:sz w:val="20"/>
+          <w:lang w:val="en-US"/>
+        </w:rPr>
+        <w:t xml:space="preserve"> 1: </w:t>
+      </w:r>
+      <w:r>
+        <w:rPr>
+          <w:sz w:val="20"/>
+          <w:lang w:val="en-US"/>
+        </w:rPr>
+        <w:t>Advances Resources Window</w:t>
+      </w:r>
+      <w:r>
+        <w:rPr>
+          <w:sz w:val="20"/>
+          <w:lang w:val="en-US"/>
+        </w:rPr>
+        <w:t xml:space="preserve"> </w:t>
+      </w:r>
+    </w:p>
+    <w:p>
+      <w:pPr>
+        <w:jc w:val="both"/>
+        <w:rPr>
+          <w:lang w:val="en-US"/>
+        </w:rPr>
+      </w:pPr>
+    </w:p>
+    <w:p>
+      <w:pPr>
+        <w:rPr>
+          <w:b/>
+          <w:sz w:val="24"/>
+          <w:szCs w:val="24"/>
+          <w:lang w:val="en-US"/>
+        </w:rPr>
+      </w:pPr>
+      <w:r>
+        <w:rPr>
+          <w:b/>
+          <w:sz w:val="24"/>
+          <w:szCs w:val="24"/>
+          <w:lang w:val="en-US"/>
+        </w:rPr>
+        <w:t>Dynamic Variables</w:t>
+      </w:r>
+      <w:r>
+        <w:rPr>
+          <w:b/>
+          <w:sz w:val="24"/>
+          <w:szCs w:val="24"/>
+          <w:lang w:val="en-US"/>
+        </w:rPr>
+        <w:t xml:space="preserve"> </w:t>
+      </w:r>
+    </w:p>
+    <w:p>
+      <w:pPr>
+        <w:jc w:val="both"/>
+        <w:rPr>
+          <w:lang w:val="en-US"/>
+        </w:rPr>
+      </w:pPr>
+      <w:r>
+        <w:rPr>
+          <w:lang w:val="en-US"/>
+        </w:rPr>
+        <w:t>To select the year for updating dynamic variables you must select the Dynamic Variables check box:</w:t>
+      </w:r>
+    </w:p>
+    <w:p>
+      <w:pPr>
+        <w:jc w:val="both"/>
+        <w:rPr>
+          <w:lang w:val="en-US"/>
+        </w:rPr>
+      </w:pPr>
+    </w:p>
+    <w:p>
+      <w:pPr>
+        <w:jc w:val="both"/>
+      </w:pPr>
+      <w:r>
+        <w:rPr>
+          <w:noProof/>
+          <w:lang w:eastAsia="pt-BR"/>
+        </w:rPr>
+        <w:lastRenderedPageBreak/>
+        <w:drawing>
+          <wp:inline distT="0" distB="0" distL="0" distR="0">
+            <wp:extent cx="3471169" cy="1990725"/>
+            <wp:effectExtent l="0" t="0" r="0" b="0"/>
+            <wp:docPr id="66" name="Imagem 66"/>
+            <wp:cNvGraphicFramePr>
+              <a:graphicFrameLocks xmlns:a="http://schemas.openxmlformats.org/drawingml/2006/main" noChangeAspect="1"/>
+            </wp:cNvGraphicFramePr>
+            <a:graphic xmlns:a="http://schemas.openxmlformats.org/drawingml/2006/main">
+              <a:graphicData uri="http://schemas.openxmlformats.org/drawingml/2006/picture">
+                <pic:pic xmlns:pic="http://schemas.openxmlformats.org/drawingml/2006/picture">
+                  <pic:nvPicPr>
+                    <pic:cNvPr id="0" name="Picture 1"/>
+                    <pic:cNvPicPr>
+                      <a:picLocks noChangeAspect="1" noChangeArrowheads="1"/>
+                    </pic:cNvPicPr>
+                  </pic:nvPicPr>
+                  <pic:blipFill>
+                    <a:blip r:embed="rId85">
+                      <a:extLst>
+                        <a:ext uri="{28A0092B-C50C-407E-A947-70E740481C1C}">
+                          <a14:useLocalDpi xmlns:a14="http://schemas.microsoft.com/office/drawing/2010/main" val="0"/>
+                        </a:ext>
+                      </a:extLst>
+                    </a:blip>
+                    <a:srcRect/>
+                    <a:stretch>
+                      <a:fillRect/>
+                    </a:stretch>
+                  </pic:blipFill>
+                  <pic:spPr bwMode="auto">
+                    <a:xfrm>
+                      <a:off x="0" y="0"/>
+                      <a:ext cx="3476666" cy="1993878"/>
+                    </a:xfrm>
+                    <a:prstGeom prst="rect">
+                      <a:avLst/>
+                    </a:prstGeom>
+                    <a:noFill/>
+                    <a:ln>
+                      <a:noFill/>
+                    </a:ln>
+                  </pic:spPr>
+                </pic:pic>
+              </a:graphicData>
+            </a:graphic>
+          </wp:inline>
+        </w:drawing>
+      </w:r>
+    </w:p>
+    <w:p>
+      <w:pPr>
+        <w:jc w:val="both"/>
+        <w:rPr>
+          <w:sz w:val="20"/>
+          <w:lang w:val="en-US"/>
+        </w:rPr>
+      </w:pPr>
+      <w:r>
+        <w:rPr>
+          <w:sz w:val="20"/>
+          <w:lang w:val="en-US"/>
+        </w:rPr>
+        <w:t>Figure</w:t>
+      </w:r>
+      <w:r>
+        <w:rPr>
+          <w:sz w:val="20"/>
+          <w:lang w:val="en-US"/>
+        </w:rPr>
+        <w:t xml:space="preserve"> 1: </w:t>
+      </w:r>
+      <w:r>
+        <w:rPr>
+          <w:sz w:val="20"/>
+          <w:lang w:val="en-US"/>
+        </w:rPr>
+        <w:t>Dynamic Variables Check Box</w:t>
+      </w:r>
+    </w:p>
+    <w:p>
+      <w:pPr>
+        <w:jc w:val="both"/>
+        <w:rPr>
+          <w:sz w:val="20"/>
+          <w:lang w:val="en-US"/>
+        </w:rPr>
+      </w:pPr>
+    </w:p>
+    <w:p>
+      <w:pPr>
+        <w:jc w:val="both"/>
+        <w:rPr>
+          <w:lang w:val="en-US"/>
+        </w:rPr>
+      </w:pPr>
+      <w:r>
+        <w:rPr>
+          <w:lang w:val="en-US"/>
+        </w:rPr>
+        <w:t>After selecting</w:t>
+      </w:r>
+      <w:r>
+        <w:rPr>
+          <w:lang w:val="en-US"/>
+        </w:rPr>
+        <w:t>,</w:t>
+      </w:r>
+      <w:r>
+        <w:rPr>
+          <w:lang w:val="en-US"/>
+        </w:rPr>
+        <w:t xml:space="preserve"> the year list to be selected will appear:</w:t>
+      </w:r>
+    </w:p>
+    <w:p>
+      <w:pPr>
+        <w:jc w:val="both"/>
+        <w:rPr>
+          <w:sz w:val="20"/>
+        </w:rPr>
+      </w:pPr>
+      <w:r>
+        <w:rPr>
+          <w:noProof/>
+          <w:sz w:val="20"/>
+          <w:lang w:eastAsia="pt-BR"/>
+        </w:rPr>
+        <w:drawing>
+          <wp:inline distT="0" distB="0" distL="0" distR="0">
+            <wp:extent cx="3914775" cy="3914775"/>
+            <wp:effectExtent l="0" t="0" r="9525" b="9525"/>
+            <wp:docPr id="67" name="Imagem 67"/>
+            <wp:cNvGraphicFramePr>
+              <a:graphicFrameLocks xmlns:a="http://schemas.openxmlformats.org/drawingml/2006/main" noChangeAspect="1"/>
+            </wp:cNvGraphicFramePr>
+            <a:graphic xmlns:a="http://schemas.openxmlformats.org/drawingml/2006/main">
+              <a:graphicData uri="http://schemas.openxmlformats.org/drawingml/2006/picture">
+                <pic:pic xmlns:pic="http://schemas.openxmlformats.org/drawingml/2006/picture">
+                  <pic:nvPicPr>
+                    <pic:cNvPr id="0" name="Picture 2"/>
+                    <pic:cNvPicPr>
+                      <a:picLocks noChangeAspect="1" noChangeArrowheads="1"/>
+                    </pic:cNvPicPr>
+                  </pic:nvPicPr>
+                  <pic:blipFill>
+                    <a:blip r:embed="rId86">
+                      <a:extLst>
+                        <a:ext uri="{28A0092B-C50C-407E-A947-70E740481C1C}">
+                          <a14:useLocalDpi xmlns:a14="http://schemas.microsoft.com/office/drawing/2010/main" val="0"/>
+                        </a:ext>
+                      </a:extLst>
+                    </a:blip>
+                    <a:srcRect/>
+                    <a:stretch>
+                      <a:fillRect/>
+                    </a:stretch>
+                  </pic:blipFill>
+                  <pic:spPr bwMode="auto">
+                    <a:xfrm>
+                      <a:off x="0" y="0"/>
+                      <a:ext cx="3914775" cy="3914775"/>
+                    </a:xfrm>
+                    <a:prstGeom prst="rect">
+                      <a:avLst/>
+                    </a:prstGeom>
+                    <a:noFill/>
+                    <a:ln>
+                      <a:noFill/>
+                    </a:ln>
+                  </pic:spPr>
+                </pic:pic>
+              </a:graphicData>
+            </a:graphic>
+          </wp:inline>
+        </w:drawing>
+      </w:r>
+    </w:p>
+    <w:p>
+      <w:pPr>
+        <w:jc w:val="both"/>
+        <w:rPr>
+          <w:sz w:val="20"/>
+          <w:lang w:val="en-US"/>
+        </w:rPr>
+      </w:pPr>
+      <w:r>
+        <w:rPr>
+          <w:sz w:val="20"/>
+          <w:lang w:val="en-US"/>
+        </w:rPr>
+        <w:t xml:space="preserve"> Figur</w:t>
+      </w:r>
+      <w:r>
+        <w:rPr>
+          <w:sz w:val="20"/>
+          <w:lang w:val="en-US"/>
+        </w:rPr>
+        <w:t>e</w:t>
+      </w:r>
+      <w:bookmarkStart w:id="0" w:name="_GoBack"/>
+      <w:bookmarkEnd w:id="0"/>
+      <w:r>
+        <w:rPr>
+          <w:sz w:val="20"/>
+          <w:lang w:val="en-US"/>
+        </w:rPr>
+        <w:t xml:space="preserve"> 2: </w:t>
+      </w:r>
+      <w:r>
+        <w:rPr>
+          <w:sz w:val="20"/>
+          <w:lang w:val="en-US"/>
+        </w:rPr>
+        <w:t>Dynamic Variables – Selecting Years</w:t>
+      </w:r>
+    </w:p>
+    <w:p>
+      <w:pPr>
+        <w:jc w:val="both"/>
+        <w:rPr>
+          <w:sz w:val="20"/>
+          <w:lang w:val="en-US"/>
+        </w:rPr>
+      </w:pPr>
+    </w:p>
+    <w:p>
+      <w:pPr>
+        <w:jc w:val="both"/>
+        <w:rPr>
+          <w:lang w:val="en-US"/>
+        </w:rPr>
+      </w:pPr>
+      <w:r>
+        <w:rPr>
+          <w:lang w:val="en-US"/>
+        </w:rPr>
+        <w:t xml:space="preserve">Select </w:t>
+      </w:r>
+      <w:r>
+        <w:rPr>
+          <w:lang w:val="en-US"/>
+        </w:rPr>
+        <w:t xml:space="preserve">the </w:t>
+      </w:r>
+      <w:r>
+        <w:rPr>
+          <w:lang w:val="en-US"/>
+        </w:rPr>
+        <w:t>year</w:t>
+      </w:r>
+      <w:r>
+        <w:rPr>
+          <w:lang w:val="en-US"/>
+        </w:rPr>
+        <w:t xml:space="preserve">s for update the dynamic variables, </w:t>
+      </w:r>
+      <w:r>
+        <w:rPr>
+          <w:lang w:val="en-US"/>
+        </w:rPr>
+        <w:t>and click Select. A confirmation appears on the screen:</w:t>
+      </w:r>
+    </w:p>
+    <w:p>
+      <w:pPr>
+        <w:jc w:val="both"/>
+        <w:rPr>
+          <w:lang w:val="en-US"/>
+        </w:rPr>
+      </w:pPr>
+      <w:r>
+        <w:rPr>
+          <w:noProof/>
+          <w:lang w:eastAsia="pt-BR"/>
+        </w:rPr>
+        <w:lastRenderedPageBreak/>
+        <w:drawing>
+          <wp:inline distT="0" distB="0" distL="0" distR="0">
+            <wp:extent cx="2076450" cy="3543300"/>
+            <wp:effectExtent l="0" t="0" r="0" b="0"/>
+            <wp:docPr id="68" name="Imagem 68"/>
+            <wp:cNvGraphicFramePr>
+              <a:graphicFrameLocks xmlns:a="http://schemas.openxmlformats.org/drawingml/2006/main" noChangeAspect="1"/>
+            </wp:cNvGraphicFramePr>
+            <a:graphic xmlns:a="http://schemas.openxmlformats.org/drawingml/2006/main">
+              <a:graphicData uri="http://schemas.openxmlformats.org/drawingml/2006/picture">
+                <pic:pic xmlns:pic="http://schemas.openxmlformats.org/drawingml/2006/picture">
+                  <pic:nvPicPr>
+                    <pic:cNvPr id="0" name="Picture 3"/>
+                    <pic:cNvPicPr>
+                      <a:picLocks noChangeAspect="1" noChangeArrowheads="1"/>
+                    </pic:cNvPicPr>
+                  </pic:nvPicPr>
+                  <pic:blipFill>
+                    <a:blip r:embed="rId87">
+                      <a:extLst>
+                        <a:ext uri="{28A0092B-C50C-407E-A947-70E740481C1C}">
+                          <a14:useLocalDpi xmlns:a14="http://schemas.microsoft.com/office/drawing/2010/main" val="0"/>
+                        </a:ext>
+                      </a:extLst>
+                    </a:blip>
+                    <a:srcRect/>
+                    <a:stretch>
+                      <a:fillRect/>
+                    </a:stretch>
+                  </pic:blipFill>
+                  <pic:spPr bwMode="auto">
+                    <a:xfrm>
+                      <a:off x="0" y="0"/>
+                      <a:ext cx="2076450" cy="3543300"/>
+                    </a:xfrm>
+                    <a:prstGeom prst="rect">
+                      <a:avLst/>
+                    </a:prstGeom>
+                    <a:noFill/>
+                    <a:ln>
+                      <a:noFill/>
+                    </a:ln>
+                  </pic:spPr>
+                </pic:pic>
+              </a:graphicData>
+            </a:graphic>
+          </wp:inline>
+        </w:drawing>
+      </w:r>
+    </w:p>
+    <w:p>
+      <w:pPr>
+        <w:jc w:val="both"/>
+        <w:rPr>
+          <w:sz w:val="20"/>
+          <w:lang w:val="en-US"/>
+        </w:rPr>
+      </w:pPr>
+      <w:r>
+        <w:rPr>
+          <w:sz w:val="20"/>
+          <w:lang w:val="en-US"/>
+        </w:rPr>
+        <w:t>Figur</w:t>
+      </w:r>
+      <w:r>
+        <w:rPr>
+          <w:sz w:val="20"/>
+          <w:lang w:val="en-US"/>
+        </w:rPr>
+        <w:t>e</w:t>
+      </w:r>
+      <w:r>
+        <w:rPr>
+          <w:sz w:val="20"/>
+          <w:lang w:val="en-US"/>
+        </w:rPr>
+        <w:t xml:space="preserve"> 3: </w:t>
+      </w:r>
+      <w:r>
+        <w:rPr>
+          <w:sz w:val="20"/>
+          <w:lang w:val="en-US"/>
+        </w:rPr>
+        <w:t>Dynamic Variables - Confirmation</w:t>
+      </w:r>
+    </w:p>
+    <w:p>
+      <w:pPr>
+        <w:jc w:val="both"/>
+        <w:rPr>
+          <w:sz w:val="20"/>
+          <w:lang w:val="en-US"/>
+        </w:rPr>
+      </w:pPr>
+    </w:p>
+    <w:p>
+      <w:pPr>
+        <w:rPr>
+          <w:b/>
+          <w:sz w:val="24"/>
+          <w:szCs w:val="24"/>
+          <w:lang w:val="en-US"/>
+        </w:rPr>
+      </w:pPr>
+      <w:r>
+        <w:rPr>
+          <w:b/>
+          <w:sz w:val="24"/>
+          <w:szCs w:val="24"/>
+          <w:lang w:val="en-US"/>
+        </w:rPr>
+        <w:t>Scenarios</w:t>
+      </w:r>
+      <w:r>
+        <w:rPr>
+          <w:b/>
+          <w:sz w:val="24"/>
+          <w:szCs w:val="24"/>
+          <w:lang w:val="en-US"/>
+        </w:rPr>
+        <w:t xml:space="preserve"> </w:t>
+      </w:r>
+    </w:p>
+    <w:p>
+      <w:pPr>
+        <w:jc w:val="both"/>
+        <w:rPr>
+          <w:lang w:val="en-US"/>
+        </w:rPr>
+      </w:pPr>
+      <w:r>
+        <w:rPr>
+          <w:lang w:val="en-US"/>
+        </w:rPr>
+        <w:t>To create a scenario you must select the Scenarios check box:</w:t>
+      </w:r>
+    </w:p>
+    <w:p>
+      <w:pPr>
+        <w:jc w:val="both"/>
+        <w:rPr>
+          <w:lang w:val="en-US"/>
+        </w:rPr>
+      </w:pPr>
+    </w:p>
+    <w:p>
+      <w:pPr>
+        <w:jc w:val="both"/>
+      </w:pPr>
+      <w:r>
+        <w:rPr>
+          <w:noProof/>
+          <w:lang w:eastAsia="pt-BR"/>
+        </w:rPr>
+        <w:drawing>
+          <wp:inline distT="0" distB="0" distL="0" distR="0">
+            <wp:extent cx="3796295" cy="2266950"/>
+            <wp:effectExtent l="0" t="0" r="0" b="0"/>
+            <wp:docPr id="69" name="Imagem 69"/>
+            <wp:cNvGraphicFramePr>
+              <a:graphicFrameLocks xmlns:a="http://schemas.openxmlformats.org/drawingml/2006/main" noChangeAspect="1"/>
+            </wp:cNvGraphicFramePr>
+            <a:graphic xmlns:a="http://schemas.openxmlformats.org/drawingml/2006/main">
+              <a:graphicData uri="http://schemas.openxmlformats.org/drawingml/2006/picture">
+                <pic:pic xmlns:pic="http://schemas.openxmlformats.org/drawingml/2006/picture">
+                  <pic:nvPicPr>
+                    <pic:cNvPr id="0" name="Picture 4"/>
+                    <pic:cNvPicPr>
+                      <a:picLocks noChangeAspect="1" noChangeArrowheads="1"/>
+                    </pic:cNvPicPr>
+                  </pic:nvPicPr>
+                  <pic:blipFill>
+                    <a:blip r:embed="rId88">
+                      <a:extLst>
+                        <a:ext uri="{28A0092B-C50C-407E-A947-70E740481C1C}">
+                          <a14:useLocalDpi xmlns:a14="http://schemas.microsoft.com/office/drawing/2010/main" val="0"/>
+                        </a:ext>
+                      </a:extLst>
+                    </a:blip>
+                    <a:srcRect/>
+                    <a:stretch>
+                      <a:fillRect/>
+                    </a:stretch>
+                  </pic:blipFill>
+                  <pic:spPr bwMode="auto">
+                    <a:xfrm>
+                      <a:off x="0" y="0"/>
+                      <a:ext cx="3805304" cy="2272329"/>
+                    </a:xfrm>
+                    <a:prstGeom prst="rect">
+                      <a:avLst/>
+                    </a:prstGeom>
+                    <a:noFill/>
+                    <a:ln>
+                      <a:noFill/>
+                    </a:ln>
+                  </pic:spPr>
+                </pic:pic>
+              </a:graphicData>
+            </a:graphic>
+          </wp:inline>
+        </w:drawing>
+      </w:r>
+    </w:p>
+    <w:p>
+      <w:pPr>
+        <w:jc w:val="both"/>
+        <w:rPr>
+          <w:sz w:val="20"/>
+          <w:lang w:val="en-US"/>
+        </w:rPr>
+      </w:pPr>
+      <w:r>
+        <w:rPr>
+          <w:sz w:val="20"/>
+          <w:lang w:val="en-US"/>
+        </w:rPr>
+        <w:t>Figur</w:t>
+      </w:r>
+      <w:r>
+        <w:rPr>
+          <w:sz w:val="20"/>
+          <w:lang w:val="en-US"/>
+        </w:rPr>
+        <w:t>e</w:t>
+      </w:r>
+      <w:r>
+        <w:rPr>
+          <w:sz w:val="20"/>
+          <w:lang w:val="en-US"/>
+        </w:rPr>
+        <w:t xml:space="preserve"> 1: </w:t>
+      </w:r>
+      <w:r>
+        <w:rPr>
+          <w:sz w:val="20"/>
+          <w:lang w:val="en-US"/>
+        </w:rPr>
+        <w:t>Scenarios Check Box</w:t>
+      </w:r>
+    </w:p>
+    <w:p>
+      <w:pPr>
+        <w:jc w:val="both"/>
+        <w:rPr>
+          <w:sz w:val="20"/>
+          <w:lang w:val="en-US"/>
+        </w:rPr>
+      </w:pPr>
+    </w:p>
+    <w:p>
+      <w:pPr>
+        <w:jc w:val="both"/>
+        <w:rPr>
+          <w:lang w:val="en-US"/>
+        </w:rPr>
+      </w:pPr>
+      <w:r>
+        <w:rPr>
+          <w:lang w:val="en-US"/>
+        </w:rPr>
+        <w:t>After selecting, the form for creating the scenario appears:</w:t>
+      </w:r>
+    </w:p>
+    <w:p>
+      <w:pPr>
+        <w:jc w:val="both"/>
+        <w:rPr>
+          <w:lang w:val="en-US"/>
+        </w:rPr>
+      </w:pPr>
+    </w:p>
+    <w:p>
+      <w:pPr>
+        <w:jc w:val="both"/>
+        <w:rPr>
+          <w:sz w:val="20"/>
+        </w:rPr>
+      </w:pPr>
+      <w:r>
+        <w:rPr>
+          <w:noProof/>
+          <w:sz w:val="20"/>
+          <w:lang w:eastAsia="pt-BR"/>
+        </w:rPr>
+        <w:lastRenderedPageBreak/>
+        <w:drawing>
+          <wp:inline distT="0" distB="0" distL="0" distR="0">
+            <wp:extent cx="3028950" cy="3857625"/>
+            <wp:effectExtent l="0" t="0" r="0" b="9525"/>
+            <wp:docPr id="76" name="Imagem 76"/>
+            <wp:cNvGraphicFramePr>
+              <a:graphicFrameLocks xmlns:a="http://schemas.openxmlformats.org/drawingml/2006/main" noChangeAspect="1"/>
+            </wp:cNvGraphicFramePr>
+            <a:graphic xmlns:a="http://schemas.openxmlformats.org/drawingml/2006/main">
+              <a:graphicData uri="http://schemas.openxmlformats.org/drawingml/2006/picture">
+                <pic:pic xmlns:pic="http://schemas.openxmlformats.org/drawingml/2006/picture">
+                  <pic:nvPicPr>
+                    <pic:cNvPr id="0" name="Picture 5"/>
+                    <pic:cNvPicPr>
+                      <a:picLocks noChangeAspect="1" noChangeArrowheads="1"/>
+                    </pic:cNvPicPr>
+                  </pic:nvPicPr>
+                  <pic:blipFill>
+                    <a:blip r:embed="rId89">
+                      <a:extLst>
+                        <a:ext uri="{28A0092B-C50C-407E-A947-70E740481C1C}">
+                          <a14:useLocalDpi xmlns:a14="http://schemas.microsoft.com/office/drawing/2010/main" val="0"/>
+                        </a:ext>
+                      </a:extLst>
+                    </a:blip>
+                    <a:srcRect/>
+                    <a:stretch>
+                      <a:fillRect/>
+                    </a:stretch>
+                  </pic:blipFill>
+                  <pic:spPr bwMode="auto">
+                    <a:xfrm>
+                      <a:off x="0" y="0"/>
+                      <a:ext cx="3028950" cy="3857625"/>
+                    </a:xfrm>
+                    <a:prstGeom prst="rect">
+                      <a:avLst/>
+                    </a:prstGeom>
+                    <a:noFill/>
+                    <a:ln>
+                      <a:noFill/>
+                    </a:ln>
+                  </pic:spPr>
+                </pic:pic>
+              </a:graphicData>
+            </a:graphic>
+          </wp:inline>
+        </w:drawing>
+      </w:r>
+    </w:p>
+    <w:p>
+      <w:pPr>
+        <w:jc w:val="both"/>
+        <w:rPr>
+          <w:sz w:val="20"/>
+          <w:lang w:val="en-US"/>
+        </w:rPr>
+      </w:pPr>
+      <w:r>
+        <w:rPr>
+          <w:sz w:val="20"/>
+          <w:lang w:val="en-US"/>
+        </w:rPr>
+        <w:t xml:space="preserve"> Figur</w:t>
+      </w:r>
+      <w:r>
+        <w:rPr>
+          <w:sz w:val="20"/>
+          <w:lang w:val="en-US"/>
+        </w:rPr>
+        <w:t>e</w:t>
+      </w:r>
+      <w:r>
+        <w:rPr>
+          <w:sz w:val="20"/>
+          <w:lang w:val="en-US"/>
+        </w:rPr>
+        <w:t xml:space="preserve"> 2: </w:t>
+      </w:r>
+      <w:r>
+        <w:rPr>
+          <w:sz w:val="20"/>
+          <w:lang w:val="en-US"/>
+        </w:rPr>
+        <w:t>Scenarios - Editing</w:t>
+      </w:r>
+    </w:p>
+    <w:p>
+      <w:pPr>
+        <w:jc w:val="both"/>
+        <w:rPr>
+          <w:sz w:val="20"/>
+          <w:lang w:val="en-US"/>
+        </w:rPr>
+      </w:pPr>
+    </w:p>
+    <w:p>
+      <w:pPr>
+        <w:jc w:val="both"/>
+        <w:rPr>
+          <w:lang w:val="en-US"/>
+        </w:rPr>
+      </w:pPr>
+      <w:r>
+        <w:rPr>
+          <w:lang w:val="en-US"/>
+        </w:rPr>
+        <w:t xml:space="preserve">After </w:t>
+      </w:r>
+      <w:r>
+        <w:rPr>
+          <w:lang w:val="en-US"/>
+        </w:rPr>
+        <w:t xml:space="preserve">fulfill </w:t>
+      </w:r>
+      <w:r>
+        <w:rPr>
+          <w:lang w:val="en-US"/>
+        </w:rPr>
+        <w:t xml:space="preserve">the </w:t>
+      </w:r>
+      <w:r>
+        <w:rPr>
+          <w:lang w:val="en-US"/>
+        </w:rPr>
+        <w:t>start time</w:t>
+      </w:r>
+      <w:r>
+        <w:rPr>
+          <w:lang w:val="en-US"/>
+        </w:rPr>
+        <w:t xml:space="preserve"> and the name of </w:t>
+      </w:r>
+      <w:r>
+        <w:rPr>
+          <w:lang w:val="en-US"/>
+        </w:rPr>
+        <w:t>the scenario</w:t>
+      </w:r>
+      <w:r>
+        <w:rPr>
+          <w:lang w:val="en-US"/>
+        </w:rPr>
+        <w:t>, the data will be ready for file generation.</w:t>
+      </w:r>
     </w:p>
     <w:sectPr>
       <w:pgSz w:w="11906" w:h="16838"/>
@@ -17431,181 +17298,9 @@
     </w:lvl>
   </w:abstractNum>
   <w:abstractNum w:abstractNumId="10" w15:restartNumberingAfterBreak="0">
-    <w:nsid w:val="66657B9F"/>
+    <w:nsid w:val="59FB4579"/>
     <w:multiLevelType w:val="hybridMultilevel"/>
-    <w:tmpl w:val="AC164F48"/>
-    <w:lvl w:ilvl="0" w:tplc="0416000F">
-      <w:start w:val="1"/>
-      <w:numFmt w:val="decimal"/>
-      <w:lvlText w:val="%1."/>
-      <w:lvlJc w:val="left"/>
-      <w:pPr>
-        <w:ind w:left="720" w:hanging="360"/>
-      </w:pPr>
-    </w:lvl>
-    <w:lvl w:ilvl="1" w:tplc="04160019" w:tentative="1">
-      <w:start w:val="1"/>
-      <w:numFmt w:val="lowerLetter"/>
-      <w:lvlText w:val="%2."/>
-      <w:lvlJc w:val="left"/>
-      <w:pPr>
-        <w:ind w:left="1440" w:hanging="360"/>
-      </w:pPr>
-    </w:lvl>
-    <w:lvl w:ilvl="2" w:tplc="0416001B" w:tentative="1">
-      <w:start w:val="1"/>
-      <w:numFmt w:val="lowerRoman"/>
-      <w:lvlText w:val="%3."/>
-      <w:lvlJc w:val="right"/>
-      <w:pPr>
-        <w:ind w:left="2160" w:hanging="180"/>
-      </w:pPr>
-    </w:lvl>
-    <w:lvl w:ilvl="3" w:tplc="0416000F" w:tentative="1">
-      <w:start w:val="1"/>
-      <w:numFmt w:val="decimal"/>
-      <w:lvlText w:val="%4."/>
-      <w:lvlJc w:val="left"/>
-      <w:pPr>
-        <w:ind w:left="2880" w:hanging="360"/>
-      </w:pPr>
-    </w:lvl>
-    <w:lvl w:ilvl="4" w:tplc="04160019" w:tentative="1">
-      <w:start w:val="1"/>
-      <w:numFmt w:val="lowerLetter"/>
-      <w:lvlText w:val="%5."/>
-      <w:lvlJc w:val="left"/>
-      <w:pPr>
-        <w:ind w:left="3600" w:hanging="360"/>
-      </w:pPr>
-    </w:lvl>
-    <w:lvl w:ilvl="5" w:tplc="0416001B" w:tentative="1">
-      <w:start w:val="1"/>
-      <w:numFmt w:val="lowerRoman"/>
-      <w:lvlText w:val="%6."/>
-      <w:lvlJc w:val="right"/>
-      <w:pPr>
-        <w:ind w:left="4320" w:hanging="180"/>
-      </w:pPr>
-    </w:lvl>
-    <w:lvl w:ilvl="6" w:tplc="0416000F" w:tentative="1">
-      <w:start w:val="1"/>
-      <w:numFmt w:val="decimal"/>
-      <w:lvlText w:val="%7."/>
-      <w:lvlJc w:val="left"/>
-      <w:pPr>
-        <w:ind w:left="5040" w:hanging="360"/>
-      </w:pPr>
-    </w:lvl>
-    <w:lvl w:ilvl="7" w:tplc="04160019" w:tentative="1">
-      <w:start w:val="1"/>
-      <w:numFmt w:val="lowerLetter"/>
-      <w:lvlText w:val="%8."/>
-      <w:lvlJc w:val="left"/>
-      <w:pPr>
-        <w:ind w:left="5760" w:hanging="360"/>
-      </w:pPr>
-    </w:lvl>
-    <w:lvl w:ilvl="8" w:tplc="0416001B" w:tentative="1">
-      <w:start w:val="1"/>
-      <w:numFmt w:val="lowerRoman"/>
-      <w:lvlText w:val="%9."/>
-      <w:lvlJc w:val="right"/>
-      <w:pPr>
-        <w:ind w:left="6480" w:hanging="180"/>
-      </w:pPr>
-    </w:lvl>
-  </w:abstractNum>
-  <w:abstractNum w:abstractNumId="11" w15:restartNumberingAfterBreak="0">
-    <w:nsid w:val="669A6ECB"/>
-    <w:multiLevelType w:val="hybridMultilevel"/>
-    <w:tmpl w:val="5F3881C6"/>
-    <w:lvl w:ilvl="0" w:tplc="0416000F">
-      <w:start w:val="1"/>
-      <w:numFmt w:val="decimal"/>
-      <w:lvlText w:val="%1."/>
-      <w:lvlJc w:val="left"/>
-      <w:pPr>
-        <w:ind w:left="720" w:hanging="360"/>
-      </w:pPr>
-    </w:lvl>
-    <w:lvl w:ilvl="1" w:tplc="04160019" w:tentative="1">
-      <w:start w:val="1"/>
-      <w:numFmt w:val="lowerLetter"/>
-      <w:lvlText w:val="%2."/>
-      <w:lvlJc w:val="left"/>
-      <w:pPr>
-        <w:ind w:left="1440" w:hanging="360"/>
-      </w:pPr>
-    </w:lvl>
-    <w:lvl w:ilvl="2" w:tplc="0416001B" w:tentative="1">
-      <w:start w:val="1"/>
-      <w:numFmt w:val="lowerRoman"/>
-      <w:lvlText w:val="%3."/>
-      <w:lvlJc w:val="right"/>
-      <w:pPr>
-        <w:ind w:left="2160" w:hanging="180"/>
-      </w:pPr>
-    </w:lvl>
-    <w:lvl w:ilvl="3" w:tplc="0416000F" w:tentative="1">
-      <w:start w:val="1"/>
-      <w:numFmt w:val="decimal"/>
-      <w:lvlText w:val="%4."/>
-      <w:lvlJc w:val="left"/>
-      <w:pPr>
-        <w:ind w:left="2880" w:hanging="360"/>
-      </w:pPr>
-    </w:lvl>
-    <w:lvl w:ilvl="4" w:tplc="04160019" w:tentative="1">
-      <w:start w:val="1"/>
-      <w:numFmt w:val="lowerLetter"/>
-      <w:lvlText w:val="%5."/>
-      <w:lvlJc w:val="left"/>
-      <w:pPr>
-        <w:ind w:left="3600" w:hanging="360"/>
-      </w:pPr>
-    </w:lvl>
-    <w:lvl w:ilvl="5" w:tplc="0416001B" w:tentative="1">
-      <w:start w:val="1"/>
-      <w:numFmt w:val="lowerRoman"/>
-      <w:lvlText w:val="%6."/>
-      <w:lvlJc w:val="right"/>
-      <w:pPr>
-        <w:ind w:left="4320" w:hanging="180"/>
-      </w:pPr>
-    </w:lvl>
-    <w:lvl w:ilvl="6" w:tplc="0416000F" w:tentative="1">
-      <w:start w:val="1"/>
-      <w:numFmt w:val="decimal"/>
-      <w:lvlText w:val="%7."/>
-      <w:lvlJc w:val="left"/>
-      <w:pPr>
-        <w:ind w:left="5040" w:hanging="360"/>
-      </w:pPr>
-    </w:lvl>
-    <w:lvl w:ilvl="7" w:tplc="04160019" w:tentative="1">
-      <w:start w:val="1"/>
-      <w:numFmt w:val="lowerLetter"/>
-      <w:lvlText w:val="%8."/>
-      <w:lvlJc w:val="left"/>
-      <w:pPr>
-        <w:ind w:left="5760" w:hanging="360"/>
-      </w:pPr>
-    </w:lvl>
-    <w:lvl w:ilvl="8" w:tplc="0416001B" w:tentative="1">
-      <w:start w:val="1"/>
-      <w:numFmt w:val="lowerRoman"/>
-      <w:lvlText w:val="%9."/>
-      <w:lvlJc w:val="right"/>
-      <w:pPr>
-        <w:ind w:left="6480" w:hanging="180"/>
-      </w:pPr>
-    </w:lvl>
-  </w:abstractNum>
-  <w:abstractNum w:abstractNumId="12" w15:restartNumberingAfterBreak="0">
-    <w:nsid w:val="6C2925C5"/>
-    <w:multiLevelType w:val="hybridMultilevel"/>
-    <w:tmpl w:val="D9F63D16"/>
+    <w:tmpl w:val="4ECC4900"/>
     <w:lvl w:ilvl="0" w:tplc="0416000F">
       <w:start w:val="1"/>
       <w:numFmt w:val="decimal"/>
@@ -17715,7 +17410,292 @@
       </w:rPr>
     </w:lvl>
   </w:abstractNum>
+  <w:abstractNum w:abstractNumId="11" w15:restartNumberingAfterBreak="0">
+    <w:nsid w:val="66657B9F"/>
+    <w:multiLevelType w:val="hybridMultilevel"/>
+    <w:tmpl w:val="AC164F48"/>
+    <w:lvl w:ilvl="0" w:tplc="0416000F">
+      <w:start w:val="1"/>
+      <w:numFmt w:val="decimal"/>
+      <w:lvlText w:val="%1."/>
+      <w:lvlJc w:val="left"/>
+      <w:pPr>
+        <w:ind w:left="720" w:hanging="360"/>
+      </w:pPr>
+    </w:lvl>
+    <w:lvl w:ilvl="1" w:tplc="04160019" w:tentative="1">
+      <w:start w:val="1"/>
+      <w:numFmt w:val="lowerLetter"/>
+      <w:lvlText w:val="%2."/>
+      <w:lvlJc w:val="left"/>
+      <w:pPr>
+        <w:ind w:left="1440" w:hanging="360"/>
+      </w:pPr>
+    </w:lvl>
+    <w:lvl w:ilvl="2" w:tplc="0416001B" w:tentative="1">
+      <w:start w:val="1"/>
+      <w:numFmt w:val="lowerRoman"/>
+      <w:lvlText w:val="%3."/>
+      <w:lvlJc w:val="right"/>
+      <w:pPr>
+        <w:ind w:left="2160" w:hanging="180"/>
+      </w:pPr>
+    </w:lvl>
+    <w:lvl w:ilvl="3" w:tplc="0416000F" w:tentative="1">
+      <w:start w:val="1"/>
+      <w:numFmt w:val="decimal"/>
+      <w:lvlText w:val="%4."/>
+      <w:lvlJc w:val="left"/>
+      <w:pPr>
+        <w:ind w:left="2880" w:hanging="360"/>
+      </w:pPr>
+    </w:lvl>
+    <w:lvl w:ilvl="4" w:tplc="04160019" w:tentative="1">
+      <w:start w:val="1"/>
+      <w:numFmt w:val="lowerLetter"/>
+      <w:lvlText w:val="%5."/>
+      <w:lvlJc w:val="left"/>
+      <w:pPr>
+        <w:ind w:left="3600" w:hanging="360"/>
+      </w:pPr>
+    </w:lvl>
+    <w:lvl w:ilvl="5" w:tplc="0416001B" w:tentative="1">
+      <w:start w:val="1"/>
+      <w:numFmt w:val="lowerRoman"/>
+      <w:lvlText w:val="%6."/>
+      <w:lvlJc w:val="right"/>
+      <w:pPr>
+        <w:ind w:left="4320" w:hanging="180"/>
+      </w:pPr>
+    </w:lvl>
+    <w:lvl w:ilvl="6" w:tplc="0416000F" w:tentative="1">
+      <w:start w:val="1"/>
+      <w:numFmt w:val="decimal"/>
+      <w:lvlText w:val="%7."/>
+      <w:lvlJc w:val="left"/>
+      <w:pPr>
+        <w:ind w:left="5040" w:hanging="360"/>
+      </w:pPr>
+    </w:lvl>
+    <w:lvl w:ilvl="7" w:tplc="04160019" w:tentative="1">
+      <w:start w:val="1"/>
+      <w:numFmt w:val="lowerLetter"/>
+      <w:lvlText w:val="%8."/>
+      <w:lvlJc w:val="left"/>
+      <w:pPr>
+        <w:ind w:left="5760" w:hanging="360"/>
+      </w:pPr>
+    </w:lvl>
+    <w:lvl w:ilvl="8" w:tplc="0416001B" w:tentative="1">
+      <w:start w:val="1"/>
+      <w:numFmt w:val="lowerRoman"/>
+      <w:lvlText w:val="%9."/>
+      <w:lvlJc w:val="right"/>
+      <w:pPr>
+        <w:ind w:left="6480" w:hanging="180"/>
+      </w:pPr>
+    </w:lvl>
+  </w:abstractNum>
+  <w:abstractNum w:abstractNumId="12" w15:restartNumberingAfterBreak="0">
+    <w:nsid w:val="669A6ECB"/>
+    <w:multiLevelType w:val="hybridMultilevel"/>
+    <w:tmpl w:val="5F3881C6"/>
+    <w:lvl w:ilvl="0" w:tplc="0416000F">
+      <w:start w:val="1"/>
+      <w:numFmt w:val="decimal"/>
+      <w:lvlText w:val="%1."/>
+      <w:lvlJc w:val="left"/>
+      <w:pPr>
+        <w:ind w:left="720" w:hanging="360"/>
+      </w:pPr>
+    </w:lvl>
+    <w:lvl w:ilvl="1" w:tplc="04160019" w:tentative="1">
+      <w:start w:val="1"/>
+      <w:numFmt w:val="lowerLetter"/>
+      <w:lvlText w:val="%2."/>
+      <w:lvlJc w:val="left"/>
+      <w:pPr>
+        <w:ind w:left="1440" w:hanging="360"/>
+      </w:pPr>
+    </w:lvl>
+    <w:lvl w:ilvl="2" w:tplc="0416001B" w:tentative="1">
+      <w:start w:val="1"/>
+      <w:numFmt w:val="lowerRoman"/>
+      <w:lvlText w:val="%3."/>
+      <w:lvlJc w:val="right"/>
+      <w:pPr>
+        <w:ind w:left="2160" w:hanging="180"/>
+      </w:pPr>
+    </w:lvl>
+    <w:lvl w:ilvl="3" w:tplc="0416000F" w:tentative="1">
+      <w:start w:val="1"/>
+      <w:numFmt w:val="decimal"/>
+      <w:lvlText w:val="%4."/>
+      <w:lvlJc w:val="left"/>
+      <w:pPr>
+        <w:ind w:left="2880" w:hanging="360"/>
+      </w:pPr>
+    </w:lvl>
+    <w:lvl w:ilvl="4" w:tplc="04160019" w:tentative="1">
+      <w:start w:val="1"/>
+      <w:numFmt w:val="lowerLetter"/>
+      <w:lvlText w:val="%5."/>
+      <w:lvlJc w:val="left"/>
+      <w:pPr>
+        <w:ind w:left="3600" w:hanging="360"/>
+      </w:pPr>
+    </w:lvl>
+    <w:lvl w:ilvl="5" w:tplc="0416001B" w:tentative="1">
+      <w:start w:val="1"/>
+      <w:numFmt w:val="lowerRoman"/>
+      <w:lvlText w:val="%6."/>
+      <w:lvlJc w:val="right"/>
+      <w:pPr>
+        <w:ind w:left="4320" w:hanging="180"/>
+      </w:pPr>
+    </w:lvl>
+    <w:lvl w:ilvl="6" w:tplc="0416000F" w:tentative="1">
+      <w:start w:val="1"/>
+      <w:numFmt w:val="decimal"/>
+      <w:lvlText w:val="%7."/>
+      <w:lvlJc w:val="left"/>
+      <w:pPr>
+        <w:ind w:left="5040" w:hanging="360"/>
+      </w:pPr>
+    </w:lvl>
+    <w:lvl w:ilvl="7" w:tplc="04160019" w:tentative="1">
+      <w:start w:val="1"/>
+      <w:numFmt w:val="lowerLetter"/>
+      <w:lvlText w:val="%8."/>
+      <w:lvlJc w:val="left"/>
+      <w:pPr>
+        <w:ind w:left="5760" w:hanging="360"/>
+      </w:pPr>
+    </w:lvl>
+    <w:lvl w:ilvl="8" w:tplc="0416001B" w:tentative="1">
+      <w:start w:val="1"/>
+      <w:numFmt w:val="lowerRoman"/>
+      <w:lvlText w:val="%9."/>
+      <w:lvlJc w:val="right"/>
+      <w:pPr>
+        <w:ind w:left="6480" w:hanging="180"/>
+      </w:pPr>
+    </w:lvl>
+  </w:abstractNum>
   <w:abstractNum w:abstractNumId="13" w15:restartNumberingAfterBreak="0">
+    <w:nsid w:val="6C2925C5"/>
+    <w:multiLevelType w:val="hybridMultilevel"/>
+    <w:tmpl w:val="D9F63D16"/>
+    <w:lvl w:ilvl="0" w:tplc="0416000F">
+      <w:start w:val="1"/>
+      <w:numFmt w:val="decimal"/>
+      <w:lvlText w:val="%1."/>
+      <w:lvlJc w:val="left"/>
+      <w:pPr>
+        <w:ind w:left="720" w:hanging="360"/>
+      </w:pPr>
+      <w:rPr>
+        <w:rFonts w:hint="default"/>
+      </w:rPr>
+    </w:lvl>
+    <w:lvl w:ilvl="1" w:tplc="04160003" w:tentative="1">
+      <w:start w:val="1"/>
+      <w:numFmt w:val="bullet"/>
+      <w:lvlText w:val="o"/>
+      <w:lvlJc w:val="left"/>
+      <w:pPr>
+        <w:ind w:left="1440" w:hanging="360"/>
+      </w:pPr>
+      <w:rPr>
+        <w:rFonts w:ascii="Courier New" w:hAnsi="Courier New" w:cs="Courier New" w:hint="default"/>
+      </w:rPr>
+    </w:lvl>
+    <w:lvl w:ilvl="2" w:tplc="04160005" w:tentative="1">
+      <w:start w:val="1"/>
+      <w:numFmt w:val="bullet"/>
+      <w:lvlText w:val=""/>
+      <w:lvlJc w:val="left"/>
+      <w:pPr>
+        <w:ind w:left="2160" w:hanging="360"/>
+      </w:pPr>
+      <w:rPr>
+        <w:rFonts w:ascii="Wingdings" w:hAnsi="Wingdings" w:hint="default"/>
+      </w:rPr>
+    </w:lvl>
+    <w:lvl w:ilvl="3" w:tplc="04160001" w:tentative="1">
+      <w:start w:val="1"/>
+      <w:numFmt w:val="bullet"/>
+      <w:lvlText w:val=""/>
+      <w:lvlJc w:val="left"/>
+      <w:pPr>
+        <w:ind w:left="2880" w:hanging="360"/>
+      </w:pPr>
+      <w:rPr>
+        <w:rFonts w:ascii="Symbol" w:hAnsi="Symbol" w:hint="default"/>
+      </w:rPr>
+    </w:lvl>
+    <w:lvl w:ilvl="4" w:tplc="04160003" w:tentative="1">
+      <w:start w:val="1"/>
+      <w:numFmt w:val="bullet"/>
+      <w:lvlText w:val="o"/>
+      <w:lvlJc w:val="left"/>
+      <w:pPr>
+        <w:ind w:left="3600" w:hanging="360"/>
+      </w:pPr>
+      <w:rPr>
+        <w:rFonts w:ascii="Courier New" w:hAnsi="Courier New" w:cs="Courier New" w:hint="default"/>
+      </w:rPr>
+    </w:lvl>
+    <w:lvl w:ilvl="5" w:tplc="04160005" w:tentative="1">
+      <w:start w:val="1"/>
+      <w:numFmt w:val="bullet"/>
+      <w:lvlText w:val=""/>
+      <w:lvlJc w:val="left"/>
+      <w:pPr>
+        <w:ind w:left="4320" w:hanging="360"/>
+      </w:pPr>
+      <w:rPr>
+        <w:rFonts w:ascii="Wingdings" w:hAnsi="Wingdings" w:hint="default"/>
+      </w:rPr>
+    </w:lvl>
+    <w:lvl w:ilvl="6" w:tplc="04160001" w:tentative="1">
+      <w:start w:val="1"/>
+      <w:numFmt w:val="bullet"/>
+      <w:lvlText w:val=""/>
+      <w:lvlJc w:val="left"/>
+      <w:pPr>
+        <w:ind w:left="5040" w:hanging="360"/>
+      </w:pPr>
+      <w:rPr>
+        <w:rFonts w:ascii="Symbol" w:hAnsi="Symbol" w:hint="default"/>
+      </w:rPr>
+    </w:lvl>
+    <w:lvl w:ilvl="7" w:tplc="04160003" w:tentative="1">
+      <w:start w:val="1"/>
+      <w:numFmt w:val="bullet"/>
+      <w:lvlText w:val="o"/>
+      <w:lvlJc w:val="left"/>
+      <w:pPr>
+        <w:ind w:left="5760" w:hanging="360"/>
+      </w:pPr>
+      <w:rPr>
+        <w:rFonts w:ascii="Courier New" w:hAnsi="Courier New" w:cs="Courier New" w:hint="default"/>
+      </w:rPr>
+    </w:lvl>
+    <w:lvl w:ilvl="8" w:tplc="04160005" w:tentative="1">
+      <w:start w:val="1"/>
+      <w:numFmt w:val="bullet"/>
+      <w:lvlText w:val=""/>
+      <w:lvlJc w:val="left"/>
+      <w:pPr>
+        <w:ind w:left="6480" w:hanging="360"/>
+      </w:pPr>
+      <w:rPr>
+        <w:rFonts w:ascii="Wingdings" w:hAnsi="Wingdings" w:hint="default"/>
+      </w:rPr>
+    </w:lvl>
+  </w:abstractNum>
+  <w:abstractNum w:abstractNumId="14" w15:restartNumberingAfterBreak="0">
     <w:nsid w:val="716F0CA0"/>
     <w:multiLevelType w:val="hybridMultilevel"/>
     <w:tmpl w:val="32044B50"/>
@@ -17811,7 +17791,7 @@
     <w:abstractNumId w:val="6"/>
   </w:num>
   <w:num w:numId="4">
-    <w:abstractNumId w:val="12"/>
+    <w:abstractNumId w:val="13"/>
   </w:num>
   <w:num w:numId="5">
     <w:abstractNumId w:val="1"/>
@@ -17823,7 +17803,7 @@
     <w:abstractNumId w:val="8"/>
   </w:num>
   <w:num w:numId="8">
-    <w:abstractNumId w:val="11"/>
+    <w:abstractNumId w:val="12"/>
   </w:num>
   <w:num w:numId="9">
     <w:abstractNumId w:val="0"/>
@@ -17835,13 +17815,16 @@
     <w:abstractNumId w:val="4"/>
   </w:num>
   <w:num w:numId="12">
-    <w:abstractNumId w:val="10"/>
+    <w:abstractNumId w:val="11"/>
   </w:num>
   <w:num w:numId="13">
-    <w:abstractNumId w:val="13"/>
+    <w:abstractNumId w:val="14"/>
   </w:num>
   <w:num w:numId="14">
     <w:abstractNumId w:val="2"/>
+  </w:num>
+  <w:num w:numId="15">
+    <w:abstractNumId w:val="10"/>
   </w:num>
 </w:numbering>
 </file>

</xml_diff>